<commit_message>
set median instead of mean
</commit_message>
<xml_diff>
--- a/figures/supplemental_tables.docx
+++ b/figures/supplemental_tables.docx
@@ -13091,7 +13091,7 @@
         <w:tblLook w:firstRow="1" w:lastRow="0" w:firstColumn="0" w:lastColumn="0" w:noHBand="0" w:noVBand="1"/>
       </w:tblPr>
       <w:tblGrid>
-        <w:gridCol w:w="2632"/>
+        <w:gridCol w:w="2833"/>
         <w:gridCol w:w="1362"/>
         <w:gridCol w:w="1382"/>
         <w:gridCol w:w="1365"/>
@@ -13297,94 +13297,94 @@
                 <w:szCs w:val="22"/>
                 <w:color w:val="000000"/>
               </w:rPr>
-              <w:t xml:space="preserve">Difference in means</w:t>
-            </w:r>
-          </w:p>
-        </w:tc>
-        <w:tc>
-          <w:tcPr>
-            <w:tcBorders/>
-            <w:shd w:val="clear" w:color="auto" w:fill="FFFFFF"/>
-            <w:tcMar>
-              <w:top w:w="0" w:type="dxa"/>
-              <w:bottom w:w="0" w:type="dxa"/>
-              <w:left w:w="0" w:type="dxa"/>
-              <w:right w:w="0" w:type="dxa"/>
-            </w:tcMar>
-            <w:vAlign w:val="center"/>
-          </w:tcPr>
-          <w:p>
-            <w:pPr>
-              <w:jc w:val="right"/>
-              <w:spacing w:after="100" w:before="100" w:line="240"/>
-              <w:ind w:firstLine="0" w:left="100" w:right="100"/>
-            </w:pPr>
-            <w:r xmlns:w="http://schemas.openxmlformats.org/wordprocessingml/2006/main" xmlns:wp="http://schemas.openxmlformats.org/drawingml/2006/wordprocessingDrawing" xmlns:r="http://schemas.openxmlformats.org/officeDocument/2006/relationships" xmlns:w14="http://schemas.microsoft.com/office/word/2010/wordml">
-              <w:rPr>
-                <w:rFonts w:ascii="DejaVu Sans" w:hAnsi="DejaVu Sans" w:eastAsia="DejaVu Sans" w:cs="DejaVu Sans"/>
-                <w:sz w:val="22"/>
-                <w:szCs w:val="22"/>
-                <w:color w:val="000000"/>
-              </w:rPr>
-              <w:t xml:space="preserve">4.13</w:t>
-            </w:r>
-          </w:p>
-        </w:tc>
-        <w:tc>
-          <w:tcPr>
-            <w:tcBorders/>
-            <w:shd w:val="clear" w:color="auto" w:fill="FFFFFF"/>
-            <w:tcMar>
-              <w:top w:w="0" w:type="dxa"/>
-              <w:bottom w:w="0" w:type="dxa"/>
-              <w:left w:w="0" w:type="dxa"/>
-              <w:right w:w="0" w:type="dxa"/>
-            </w:tcMar>
-            <w:vAlign w:val="center"/>
-          </w:tcPr>
-          <w:p>
-            <w:pPr>
-              <w:jc w:val="right"/>
-              <w:spacing w:after="100" w:before="100" w:line="240"/>
-              <w:ind w:firstLine="0" w:left="100" w:right="100"/>
-            </w:pPr>
-            <w:r xmlns:w="http://schemas.openxmlformats.org/wordprocessingml/2006/main" xmlns:wp="http://schemas.openxmlformats.org/drawingml/2006/wordprocessingDrawing" xmlns:r="http://schemas.openxmlformats.org/officeDocument/2006/relationships" xmlns:w14="http://schemas.microsoft.com/office/word/2010/wordml">
-              <w:rPr>
-                <w:rFonts w:ascii="DejaVu Sans" w:hAnsi="DejaVu Sans" w:eastAsia="DejaVu Sans" w:cs="DejaVu Sans"/>
-                <w:sz w:val="22"/>
-                <w:szCs w:val="22"/>
-                <w:color w:val="000000"/>
-              </w:rPr>
-              <w:t xml:space="preserve">4.20</w:t>
-            </w:r>
-          </w:p>
-        </w:tc>
-        <w:tc>
-          <w:tcPr>
-            <w:tcBorders/>
-            <w:shd w:val="clear" w:color="auto" w:fill="FFFFFF"/>
-            <w:tcMar>
-              <w:top w:w="0" w:type="dxa"/>
-              <w:bottom w:w="0" w:type="dxa"/>
-              <w:left w:w="0" w:type="dxa"/>
-              <w:right w:w="0" w:type="dxa"/>
-            </w:tcMar>
-            <w:vAlign w:val="center"/>
-          </w:tcPr>
-          <w:p>
-            <w:pPr>
-              <w:jc w:val="right"/>
-              <w:spacing w:after="100" w:before="100" w:line="240"/>
-              <w:ind w:firstLine="0" w:left="100" w:right="100"/>
-            </w:pPr>
-            <w:r xmlns:w="http://schemas.openxmlformats.org/wordprocessingml/2006/main" xmlns:wp="http://schemas.openxmlformats.org/drawingml/2006/wordprocessingDrawing" xmlns:r="http://schemas.openxmlformats.org/officeDocument/2006/relationships" xmlns:w14="http://schemas.microsoft.com/office/word/2010/wordml">
-              <w:rPr>
-                <w:rFonts w:ascii="DejaVu Sans" w:hAnsi="DejaVu Sans" w:eastAsia="DejaVu Sans" w:cs="DejaVu Sans"/>
-                <w:sz w:val="22"/>
-                <w:szCs w:val="22"/>
-                <w:color w:val="000000"/>
-              </w:rPr>
-              <w:t xml:space="preserve">4.27</w:t>
+              <w:t xml:space="preserve">Difference in medians</w:t>
+            </w:r>
+          </w:p>
+        </w:tc>
+        <w:tc>
+          <w:tcPr>
+            <w:tcBorders/>
+            <w:shd w:val="clear" w:color="auto" w:fill="FFFFFF"/>
+            <w:tcMar>
+              <w:top w:w="0" w:type="dxa"/>
+              <w:bottom w:w="0" w:type="dxa"/>
+              <w:left w:w="0" w:type="dxa"/>
+              <w:right w:w="0" w:type="dxa"/>
+            </w:tcMar>
+            <w:vAlign w:val="center"/>
+          </w:tcPr>
+          <w:p>
+            <w:pPr>
+              <w:jc w:val="right"/>
+              <w:spacing w:after="100" w:before="100" w:line="240"/>
+              <w:ind w:firstLine="0" w:left="100" w:right="100"/>
+            </w:pPr>
+            <w:r xmlns:w="http://schemas.openxmlformats.org/wordprocessingml/2006/main" xmlns:wp="http://schemas.openxmlformats.org/drawingml/2006/wordprocessingDrawing" xmlns:r="http://schemas.openxmlformats.org/officeDocument/2006/relationships" xmlns:w14="http://schemas.microsoft.com/office/word/2010/wordml">
+              <w:rPr>
+                <w:rFonts w:ascii="DejaVu Sans" w:hAnsi="DejaVu Sans" w:eastAsia="DejaVu Sans" w:cs="DejaVu Sans"/>
+                <w:sz w:val="22"/>
+                <w:szCs w:val="22"/>
+                <w:color w:val="000000"/>
+              </w:rPr>
+              <w:t xml:space="preserve">3.68</w:t>
+            </w:r>
+          </w:p>
+        </w:tc>
+        <w:tc>
+          <w:tcPr>
+            <w:tcBorders/>
+            <w:shd w:val="clear" w:color="auto" w:fill="FFFFFF"/>
+            <w:tcMar>
+              <w:top w:w="0" w:type="dxa"/>
+              <w:bottom w:w="0" w:type="dxa"/>
+              <w:left w:w="0" w:type="dxa"/>
+              <w:right w:w="0" w:type="dxa"/>
+            </w:tcMar>
+            <w:vAlign w:val="center"/>
+          </w:tcPr>
+          <w:p>
+            <w:pPr>
+              <w:jc w:val="right"/>
+              <w:spacing w:after="100" w:before="100" w:line="240"/>
+              <w:ind w:firstLine="0" w:left="100" w:right="100"/>
+            </w:pPr>
+            <w:r xmlns:w="http://schemas.openxmlformats.org/wordprocessingml/2006/main" xmlns:wp="http://schemas.openxmlformats.org/drawingml/2006/wordprocessingDrawing" xmlns:r="http://schemas.openxmlformats.org/officeDocument/2006/relationships" xmlns:w14="http://schemas.microsoft.com/office/word/2010/wordml">
+              <w:rPr>
+                <w:rFonts w:ascii="DejaVu Sans" w:hAnsi="DejaVu Sans" w:eastAsia="DejaVu Sans" w:cs="DejaVu Sans"/>
+                <w:sz w:val="22"/>
+                <w:szCs w:val="22"/>
+                <w:color w:val="000000"/>
+              </w:rPr>
+              <w:t xml:space="preserve">3.73</w:t>
+            </w:r>
+          </w:p>
+        </w:tc>
+        <w:tc>
+          <w:tcPr>
+            <w:tcBorders/>
+            <w:shd w:val="clear" w:color="auto" w:fill="FFFFFF"/>
+            <w:tcMar>
+              <w:top w:w="0" w:type="dxa"/>
+              <w:bottom w:w="0" w:type="dxa"/>
+              <w:left w:w="0" w:type="dxa"/>
+              <w:right w:w="0" w:type="dxa"/>
+            </w:tcMar>
+            <w:vAlign w:val="center"/>
+          </w:tcPr>
+          <w:p>
+            <w:pPr>
+              <w:jc w:val="right"/>
+              <w:spacing w:after="100" w:before="100" w:line="240"/>
+              <w:ind w:firstLine="0" w:left="100" w:right="100"/>
+            </w:pPr>
+            <w:r xmlns:w="http://schemas.openxmlformats.org/wordprocessingml/2006/main" xmlns:wp="http://schemas.openxmlformats.org/drawingml/2006/wordprocessingDrawing" xmlns:r="http://schemas.openxmlformats.org/officeDocument/2006/relationships" xmlns:w14="http://schemas.microsoft.com/office/word/2010/wordml">
+              <w:rPr>
+                <w:rFonts w:ascii="DejaVu Sans" w:hAnsi="DejaVu Sans" w:eastAsia="DejaVu Sans" w:cs="DejaVu Sans"/>
+                <w:sz w:val="22"/>
+                <w:szCs w:val="22"/>
+                <w:color w:val="000000"/>
+              </w:rPr>
+              <w:t xml:space="preserve">3.79</w:t>
             </w:r>
           </w:p>
         </w:tc>
@@ -13473,7 +13473,7 @@
                 <w:szCs w:val="22"/>
                 <w:color w:val="000000"/>
               </w:rPr>
-              <w:t xml:space="preserve">3.88</w:t>
+              <w:t xml:space="preserve">3.81</w:t>
             </w:r>
           </w:p>
         </w:tc>
@@ -13504,7 +13504,7 @@
                 <w:szCs w:val="22"/>
                 <w:color w:val="000000"/>
               </w:rPr>
-              <w:t xml:space="preserve">4.09</w:t>
+              <w:t xml:space="preserve">3.92</w:t>
             </w:r>
           </w:p>
         </w:tc>
@@ -13535,7 +13535,7 @@
                 <w:szCs w:val="22"/>
                 <w:color w:val="000000"/>
               </w:rPr>
-              <w:t xml:space="preserve">4.23</w:t>
+              <w:t xml:space="preserve">4.02</w:t>
             </w:r>
           </w:p>
         </w:tc>
@@ -13636,7 +13636,7 @@
                 <w:szCs w:val="22"/>
                 <w:color w:val="000000"/>
               </w:rPr>
-              <w:t xml:space="preserve">30.77</w:t>
+              <w:t xml:space="preserve">27.39</w:t>
             </w:r>
           </w:p>
         </w:tc>
@@ -13667,7 +13667,7 @@
                 <w:szCs w:val="22"/>
                 <w:color w:val="000000"/>
               </w:rPr>
-              <w:t xml:space="preserve">31.28</w:t>
+              <w:t xml:space="preserve">27.80</w:t>
             </w:r>
           </w:p>
         </w:tc>
@@ -13698,7 +13698,7 @@
                 <w:szCs w:val="22"/>
                 <w:color w:val="000000"/>
               </w:rPr>
-              <w:t xml:space="preserve">31.80</w:t>
+              <w:t xml:space="preserve">28.26</w:t>
             </w:r>
           </w:p>
         </w:tc>
@@ -13789,7 +13789,7 @@
                 <w:szCs w:val="22"/>
                 <w:color w:val="000000"/>
               </w:rPr>
-              <w:t xml:space="preserve">28.92</w:t>
+              <w:t xml:space="preserve">28.38</w:t>
             </w:r>
           </w:p>
         </w:tc>
@@ -13820,7 +13820,7 @@
                 <w:szCs w:val="22"/>
                 <w:color w:val="000000"/>
               </w:rPr>
-              <w:t xml:space="preserve">30.50</w:t>
+              <w:t xml:space="preserve">29.23</w:t>
             </w:r>
           </w:p>
         </w:tc>
@@ -13851,7 +13851,7 @@
                 <w:szCs w:val="22"/>
                 <w:color w:val="000000"/>
               </w:rPr>
-              <w:t xml:space="preserve">31.52</w:t>
+              <w:t xml:space="preserve">29.98</w:t>
             </w:r>
           </w:p>
         </w:tc>
@@ -14105,7 +14105,7 @@
                 <w:szCs w:val="22"/>
                 <w:color w:val="000000"/>
               </w:rPr>
-              <w:t xml:space="preserve">1.03</w:t>
+              <w:t xml:space="preserve">1.41</w:t>
             </w:r>
           </w:p>
         </w:tc>
@@ -14136,7 +14136,7 @@
                 <w:szCs w:val="22"/>
                 <w:color w:val="000000"/>
               </w:rPr>
-              <w:t xml:space="preserve">1.05</w:t>
+              <w:t xml:space="preserve">1.43</w:t>
             </w:r>
           </w:p>
         </w:tc>
@@ -14167,7 +14167,7 @@
                 <w:szCs w:val="22"/>
                 <w:color w:val="000000"/>
               </w:rPr>
-              <w:t xml:space="preserve">1.07</w:t>
+              <w:t xml:space="preserve">1.46</w:t>
             </w:r>
           </w:p>
         </w:tc>

</xml_diff>

<commit_message>
add cross correlation table
</commit_message>
<xml_diff>
--- a/figures/supplemental_tables.docx
+++ b/figures/supplemental_tables.docx
@@ -17157,6 +17157,979 @@
                 <w:color w:val="000000"/>
               </w:rPr>
               <w:t xml:space="preserve">-9,092</w:t>
+            </w:r>
+          </w:p>
+        </w:tc>
+      </w:tr>
+    </w:tbl>
+    <w:p xmlns:w="http://schemas.openxmlformats.org/wordprocessingml/2006/main" xmlns:wp="http://schemas.openxmlformats.org/drawingml/2006/wordprocessingDrawing" xmlns:r="http://schemas.openxmlformats.org/officeDocument/2006/relationships" xmlns:w14="http://schemas.microsoft.com/office/word/2010/wordml">
+      <w:pPr/>
+      <w:r>
+        <w:br w:type="page"/>
+      </w:r>
+    </w:p>
+    <w:tbl xmlns:w="http://schemas.openxmlformats.org/wordprocessingml/2006/main" xmlns:r="http://schemas.openxmlformats.org/officeDocument/2006/relationships" xmlns:w14="http://schemas.microsoft.com/office/word/2010/wordml" xmlns:wp="http://schemas.openxmlformats.org/drawingml/2006/wordprocessingDrawing" xmlns:a="http://schemas.openxmlformats.org/drawingml/2006/main" xmlns:pic="http://schemas.openxmlformats.org/drawingml/2006/picture">
+      <w:tblPr>
+        NA"/&gt;
+        <w:tblLayout w:type="fixed"/>
+        <w:jc w:val="center"/>
+        <w:tblLook w:firstRow="1" w:lastRow="0" w:firstColumn="0" w:lastColumn="0" w:noHBand="0" w:noVBand="1"/>
+      </w:tblPr>
+      <w:tblGrid>
+        <w:gridCol w:w="1694"/>
+        <w:gridCol w:w="980"/>
+        <w:gridCol w:w="1362"/>
+        <w:gridCol w:w="1365"/>
+        <w:gridCol w:w="1537"/>
+      </w:tblGrid>
+      <w:tr>
+        <w:trPr>
+          <w:cantSplit/>
+          <w:trHeight w:val="624" w:hRule="auto"/>
+          <w:tblHeader/>
+        </w:trPr>
+        <w:tc>
+          <w:tcPr>
+            <w:tcBorders>
+              <w:bottom w:val="single" w:sz="16" w:space="0" w:color="666666"/>
+              <w:top w:val="single" w:sz="16" w:space="0" w:color="666666"/>
+            </w:tcBorders>
+            <w:shd w:val="clear" w:color="auto" w:fill="FFFFFF"/>
+            <w:tcMar>
+              <w:top w:w="0" w:type="dxa"/>
+              <w:bottom w:w="0" w:type="dxa"/>
+              <w:left w:w="0" w:type="dxa"/>
+              <w:right w:w="0" w:type="dxa"/>
+            </w:tcMar>
+            <w:vAlign w:val="center"/>
+          </w:tcPr>
+          <w:p>
+            <w:pPr>
+              <w:jc w:val="left"/>
+              <w:spacing w:after="100" w:before="100" w:line="240"/>
+              <w:ind w:firstLine="0" w:left="100" w:right="100"/>
+            </w:pPr>
+            <w:r xmlns:w="http://schemas.openxmlformats.org/wordprocessingml/2006/main" xmlns:wp="http://schemas.openxmlformats.org/drawingml/2006/wordprocessingDrawing" xmlns:r="http://schemas.openxmlformats.org/officeDocument/2006/relationships" xmlns:w14="http://schemas.microsoft.com/office/word/2010/wordml">
+              <w:rPr>
+                <w:rFonts w:ascii="DejaVu Sans" w:hAnsi="DejaVu Sans" w:eastAsia="DejaVu Sans" w:cs="DejaVu Sans"/>
+                <w:sz w:val="22"/>
+                <w:szCs w:val="22"/>
+                <w:color w:val="000000"/>
+              </w:rPr>
+              <w:t xml:space="preserve">Data</w:t>
+            </w:r>
+          </w:p>
+        </w:tc>
+        <w:tc>
+          <w:tcPr>
+            <w:tcBorders>
+              <w:bottom w:val="single" w:sz="16" w:space="0" w:color="666666"/>
+              <w:top w:val="single" w:sz="16" w:space="0" w:color="666666"/>
+            </w:tcBorders>
+            <w:shd w:val="clear" w:color="auto" w:fill="FFFFFF"/>
+            <w:tcMar>
+              <w:top w:w="0" w:type="dxa"/>
+              <w:bottom w:w="0" w:type="dxa"/>
+              <w:left w:w="0" w:type="dxa"/>
+              <w:right w:w="0" w:type="dxa"/>
+            </w:tcMar>
+            <w:vAlign w:val="center"/>
+          </w:tcPr>
+          <w:p>
+            <w:pPr>
+              <w:jc w:val="right"/>
+              <w:spacing w:after="100" w:before="100" w:line="240"/>
+              <w:ind w:firstLine="0" w:left="100" w:right="100"/>
+            </w:pPr>
+            <w:r xmlns:w="http://schemas.openxmlformats.org/wordprocessingml/2006/main" xmlns:wp="http://schemas.openxmlformats.org/drawingml/2006/wordprocessingDrawing" xmlns:r="http://schemas.openxmlformats.org/officeDocument/2006/relationships" xmlns:w14="http://schemas.microsoft.com/office/word/2010/wordml">
+              <w:rPr>
+                <w:rFonts w:ascii="DejaVu Sans" w:hAnsi="DejaVu Sans" w:eastAsia="DejaVu Sans" w:cs="DejaVu Sans"/>
+                <w:sz w:val="22"/>
+                <w:szCs w:val="22"/>
+                <w:color w:val="000000"/>
+              </w:rPr>
+              <w:t xml:space="preserve">R</w:t>
+            </w:r>
+          </w:p>
+        </w:tc>
+        <w:tc>
+          <w:tcPr>
+            <w:tcBorders>
+              <w:bottom w:val="single" w:sz="16" w:space="0" w:color="666666"/>
+              <w:top w:val="single" w:sz="16" w:space="0" w:color="666666"/>
+            </w:tcBorders>
+            <w:shd w:val="clear" w:color="auto" w:fill="FFFFFF"/>
+            <w:tcMar>
+              <w:top w:w="0" w:type="dxa"/>
+              <w:bottom w:w="0" w:type="dxa"/>
+              <w:left w:w="0" w:type="dxa"/>
+              <w:right w:w="0" w:type="dxa"/>
+            </w:tcMar>
+            <w:vAlign w:val="center"/>
+          </w:tcPr>
+          <w:p>
+            <w:pPr>
+              <w:jc w:val="right"/>
+              <w:spacing w:after="100" w:before="100" w:line="240"/>
+              <w:ind w:firstLine="0" w:left="100" w:right="100"/>
+            </w:pPr>
+            <w:r xmlns:w="http://schemas.openxmlformats.org/wordprocessingml/2006/main" xmlns:wp="http://schemas.openxmlformats.org/drawingml/2006/wordprocessingDrawing" xmlns:r="http://schemas.openxmlformats.org/officeDocument/2006/relationships" xmlns:w14="http://schemas.microsoft.com/office/word/2010/wordml">
+              <w:rPr>
+                <w:rFonts w:ascii="DejaVu Sans" w:hAnsi="DejaVu Sans" w:eastAsia="DejaVu Sans" w:cs="DejaVu Sans"/>
+                <w:sz w:val="22"/>
+                <w:szCs w:val="22"/>
+                <w:color w:val="000000"/>
+              </w:rPr>
+              <w:t xml:space="preserve">Lower CI</w:t>
+            </w:r>
+          </w:p>
+        </w:tc>
+        <w:tc>
+          <w:tcPr>
+            <w:tcBorders>
+              <w:bottom w:val="single" w:sz="16" w:space="0" w:color="666666"/>
+              <w:top w:val="single" w:sz="16" w:space="0" w:color="666666"/>
+            </w:tcBorders>
+            <w:shd w:val="clear" w:color="auto" w:fill="FFFFFF"/>
+            <w:tcMar>
+              <w:top w:w="0" w:type="dxa"/>
+              <w:bottom w:w="0" w:type="dxa"/>
+              <w:left w:w="0" w:type="dxa"/>
+              <w:right w:w="0" w:type="dxa"/>
+            </w:tcMar>
+            <w:vAlign w:val="center"/>
+          </w:tcPr>
+          <w:p>
+            <w:pPr>
+              <w:jc w:val="right"/>
+              <w:spacing w:after="100" w:before="100" w:line="240"/>
+              <w:ind w:firstLine="0" w:left="100" w:right="100"/>
+            </w:pPr>
+            <w:r xmlns:w="http://schemas.openxmlformats.org/wordprocessingml/2006/main" xmlns:wp="http://schemas.openxmlformats.org/drawingml/2006/wordprocessingDrawing" xmlns:r="http://schemas.openxmlformats.org/officeDocument/2006/relationships" xmlns:w14="http://schemas.microsoft.com/office/word/2010/wordml">
+              <w:rPr>
+                <w:rFonts w:ascii="DejaVu Sans" w:hAnsi="DejaVu Sans" w:eastAsia="DejaVu Sans" w:cs="DejaVu Sans"/>
+                <w:sz w:val="22"/>
+                <w:szCs w:val="22"/>
+                <w:color w:val="000000"/>
+              </w:rPr>
+              <w:t xml:space="preserve">Upper CI</w:t>
+            </w:r>
+          </w:p>
+        </w:tc>
+        <w:tc>
+          <w:tcPr>
+            <w:tcBorders>
+              <w:bottom w:val="single" w:sz="16" w:space="0" w:color="666666"/>
+              <w:top w:val="single" w:sz="16" w:space="0" w:color="666666"/>
+            </w:tcBorders>
+            <w:shd w:val="clear" w:color="auto" w:fill="FFFFFF"/>
+            <w:tcMar>
+              <w:top w:w="0" w:type="dxa"/>
+              <w:bottom w:w="0" w:type="dxa"/>
+              <w:left w:w="0" w:type="dxa"/>
+              <w:right w:w="0" w:type="dxa"/>
+            </w:tcMar>
+            <w:vAlign w:val="center"/>
+          </w:tcPr>
+          <w:p>
+            <w:pPr>
+              <w:jc w:val="right"/>
+              <w:spacing w:after="100" w:before="100" w:line="240"/>
+              <w:ind w:firstLine="0" w:left="100" w:right="100"/>
+            </w:pPr>
+            <w:r xmlns:w="http://schemas.openxmlformats.org/wordprocessingml/2006/main" xmlns:wp="http://schemas.openxmlformats.org/drawingml/2006/wordprocessingDrawing" xmlns:r="http://schemas.openxmlformats.org/officeDocument/2006/relationships" xmlns:w14="http://schemas.microsoft.com/office/word/2010/wordml">
+              <w:rPr>
+                <w:rFonts w:ascii="DejaVu Sans" w:hAnsi="DejaVu Sans" w:eastAsia="DejaVu Sans" w:cs="DejaVu Sans"/>
+                <w:sz w:val="22"/>
+                <w:szCs w:val="22"/>
+                <w:color w:val="000000"/>
+              </w:rPr>
+              <w:t xml:space="preserve">R-squared</w:t>
+            </w:r>
+          </w:p>
+        </w:tc>
+      </w:tr>
+      <w:tr>
+        <w:trPr>
+          <w:cantSplit/>
+          <w:trHeight w:val="581" w:hRule="auto"/>
+        </w:trPr>
+        <w:tc>
+          <w:tcPr>
+            <w:tcBorders/>
+            <w:shd w:val="clear" w:color="auto" w:fill="FFFFFF"/>
+            <w:tcMar>
+              <w:top w:w="0" w:type="dxa"/>
+              <w:bottom w:w="0" w:type="dxa"/>
+              <w:left w:w="0" w:type="dxa"/>
+              <w:right w:w="0" w:type="dxa"/>
+            </w:tcMar>
+            <w:vAlign w:val="center"/>
+          </w:tcPr>
+          <w:p>
+            <w:pPr>
+              <w:jc w:val="left"/>
+              <w:spacing w:after="100" w:before="100" w:line="240"/>
+              <w:ind w:firstLine="0" w:left="100" w:right="100"/>
+            </w:pPr>
+            <w:r xmlns:w="http://schemas.openxmlformats.org/wordprocessingml/2006/main" xmlns:wp="http://schemas.openxmlformats.org/drawingml/2006/wordprocessingDrawing" xmlns:r="http://schemas.openxmlformats.org/officeDocument/2006/relationships" xmlns:w14="http://schemas.microsoft.com/office/word/2010/wordml">
+              <w:rPr>
+                <w:rFonts w:ascii="DejaVu Sans" w:hAnsi="DejaVu Sans" w:eastAsia="DejaVu Sans" w:cs="DejaVu Sans"/>
+                <w:sz w:val="22"/>
+                <w:szCs w:val="22"/>
+                <w:color w:val="000000"/>
+              </w:rPr>
+              <w:t xml:space="preserve">All Data</w:t>
+            </w:r>
+          </w:p>
+        </w:tc>
+        <w:tc>
+          <w:tcPr>
+            <w:tcBorders/>
+            <w:shd w:val="clear" w:color="auto" w:fill="FFFFFF"/>
+            <w:tcMar>
+              <w:top w:w="0" w:type="dxa"/>
+              <w:bottom w:w="0" w:type="dxa"/>
+              <w:left w:w="0" w:type="dxa"/>
+              <w:right w:w="0" w:type="dxa"/>
+            </w:tcMar>
+            <w:vAlign w:val="center"/>
+          </w:tcPr>
+          <w:p>
+            <w:pPr>
+              <w:jc w:val="right"/>
+              <w:spacing w:after="100" w:before="100" w:line="240"/>
+              <w:ind w:firstLine="0" w:left="100" w:right="100"/>
+            </w:pPr>
+            <w:r xmlns:w="http://schemas.openxmlformats.org/wordprocessingml/2006/main" xmlns:wp="http://schemas.openxmlformats.org/drawingml/2006/wordprocessingDrawing" xmlns:r="http://schemas.openxmlformats.org/officeDocument/2006/relationships" xmlns:w14="http://schemas.microsoft.com/office/word/2010/wordml">
+              <w:rPr>
+                <w:rFonts w:ascii="DejaVu Sans" w:hAnsi="DejaVu Sans" w:eastAsia="DejaVu Sans" w:cs="DejaVu Sans"/>
+                <w:sz w:val="22"/>
+                <w:szCs w:val="22"/>
+                <w:color w:val="000000"/>
+              </w:rPr>
+              <w:t xml:space="preserve">0.12</w:t>
+            </w:r>
+          </w:p>
+        </w:tc>
+        <w:tc>
+          <w:tcPr>
+            <w:tcBorders/>
+            <w:shd w:val="clear" w:color="auto" w:fill="FFFFFF"/>
+            <w:tcMar>
+              <w:top w:w="0" w:type="dxa"/>
+              <w:bottom w:w="0" w:type="dxa"/>
+              <w:left w:w="0" w:type="dxa"/>
+              <w:right w:w="0" w:type="dxa"/>
+            </w:tcMar>
+            <w:vAlign w:val="center"/>
+          </w:tcPr>
+          <w:p>
+            <w:pPr>
+              <w:jc w:val="right"/>
+              <w:spacing w:after="100" w:before="100" w:line="240"/>
+              <w:ind w:firstLine="0" w:left="100" w:right="100"/>
+            </w:pPr>
+            <w:r xmlns:w="http://schemas.openxmlformats.org/wordprocessingml/2006/main" xmlns:wp="http://schemas.openxmlformats.org/drawingml/2006/wordprocessingDrawing" xmlns:r="http://schemas.openxmlformats.org/officeDocument/2006/relationships" xmlns:w14="http://schemas.microsoft.com/office/word/2010/wordml">
+              <w:rPr>
+                <w:rFonts w:ascii="DejaVu Sans" w:hAnsi="DejaVu Sans" w:eastAsia="DejaVu Sans" w:cs="DejaVu Sans"/>
+                <w:sz w:val="22"/>
+                <w:szCs w:val="22"/>
+                <w:color w:val="000000"/>
+              </w:rPr>
+              <w:t xml:space="preserve">-0.10</w:t>
+            </w:r>
+          </w:p>
+        </w:tc>
+        <w:tc>
+          <w:tcPr>
+            <w:tcBorders/>
+            <w:shd w:val="clear" w:color="auto" w:fill="FFFFFF"/>
+            <w:tcMar>
+              <w:top w:w="0" w:type="dxa"/>
+              <w:bottom w:w="0" w:type="dxa"/>
+              <w:left w:w="0" w:type="dxa"/>
+              <w:right w:w="0" w:type="dxa"/>
+            </w:tcMar>
+            <w:vAlign w:val="center"/>
+          </w:tcPr>
+          <w:p>
+            <w:pPr>
+              <w:jc w:val="right"/>
+              <w:spacing w:after="100" w:before="100" w:line="240"/>
+              <w:ind w:firstLine="0" w:left="100" w:right="100"/>
+            </w:pPr>
+            <w:r xmlns:w="http://schemas.openxmlformats.org/wordprocessingml/2006/main" xmlns:wp="http://schemas.openxmlformats.org/drawingml/2006/wordprocessingDrawing" xmlns:r="http://schemas.openxmlformats.org/officeDocument/2006/relationships" xmlns:w14="http://schemas.microsoft.com/office/word/2010/wordml">
+              <w:rPr>
+                <w:rFonts w:ascii="DejaVu Sans" w:hAnsi="DejaVu Sans" w:eastAsia="DejaVu Sans" w:cs="DejaVu Sans"/>
+                <w:sz w:val="22"/>
+                <w:szCs w:val="22"/>
+                <w:color w:val="000000"/>
+              </w:rPr>
+              <w:t xml:space="preserve">0.33</w:t>
+            </w:r>
+          </w:p>
+        </w:tc>
+        <w:tc>
+          <w:tcPr>
+            <w:tcBorders/>
+            <w:shd w:val="clear" w:color="auto" w:fill="FFFFFF"/>
+            <w:tcMar>
+              <w:top w:w="0" w:type="dxa"/>
+              <w:bottom w:w="0" w:type="dxa"/>
+              <w:left w:w="0" w:type="dxa"/>
+              <w:right w:w="0" w:type="dxa"/>
+            </w:tcMar>
+            <w:vAlign w:val="center"/>
+          </w:tcPr>
+          <w:p>
+            <w:pPr>
+              <w:jc w:val="right"/>
+              <w:spacing w:after="100" w:before="100" w:line="240"/>
+              <w:ind w:firstLine="0" w:left="100" w:right="100"/>
+            </w:pPr>
+            <w:r xmlns:w="http://schemas.openxmlformats.org/wordprocessingml/2006/main" xmlns:wp="http://schemas.openxmlformats.org/drawingml/2006/wordprocessingDrawing" xmlns:r="http://schemas.openxmlformats.org/officeDocument/2006/relationships" xmlns:w14="http://schemas.microsoft.com/office/word/2010/wordml">
+              <w:rPr>
+                <w:rFonts w:ascii="DejaVu Sans" w:hAnsi="DejaVu Sans" w:eastAsia="DejaVu Sans" w:cs="DejaVu Sans"/>
+                <w:sz w:val="22"/>
+                <w:szCs w:val="22"/>
+                <w:color w:val="000000"/>
+              </w:rPr>
+              <w:t xml:space="preserve">0.01</w:t>
+            </w:r>
+          </w:p>
+        </w:tc>
+      </w:tr>
+      <w:tr>
+        <w:trPr>
+          <w:cantSplit/>
+          <w:trHeight w:val="581" w:hRule="auto"/>
+        </w:trPr>
+        <w:tc>
+          <w:tcPr>
+            <w:tcBorders>
+              <w:bottom w:val="dashed" w:sz="8" w:space="0" w:color="A9A9A9"/>
+            </w:tcBorders>
+            <w:shd w:val="clear" w:color="auto" w:fill="FFFFFF"/>
+            <w:tcMar>
+              <w:top w:w="0" w:type="dxa"/>
+              <w:bottom w:w="0" w:type="dxa"/>
+              <w:left w:w="0" w:type="dxa"/>
+              <w:right w:w="0" w:type="dxa"/>
+            </w:tcMar>
+            <w:vAlign w:val="center"/>
+          </w:tcPr>
+          <w:p>
+            <w:pPr>
+              <w:jc w:val="left"/>
+              <w:spacing w:after="100" w:before="100" w:line="240"/>
+              <w:ind w:firstLine="0" w:left="100" w:right="100"/>
+            </w:pPr>
+            <w:r xmlns:w="http://schemas.openxmlformats.org/wordprocessingml/2006/main" xmlns:wp="http://schemas.openxmlformats.org/drawingml/2006/wordprocessingDrawing" xmlns:r="http://schemas.openxmlformats.org/officeDocument/2006/relationships" xmlns:w14="http://schemas.microsoft.com/office/word/2010/wordml">
+              <w:rPr>
+                <w:rFonts w:ascii="DejaVu Sans" w:hAnsi="DejaVu Sans" w:eastAsia="DejaVu Sans" w:cs="DejaVu Sans"/>
+                <w:sz w:val="22"/>
+                <w:szCs w:val="22"/>
+                <w:color w:val="000000"/>
+              </w:rPr>
+              <w:t xml:space="preserve">Cool subset</w:t>
+            </w:r>
+          </w:p>
+        </w:tc>
+        <w:tc>
+          <w:tcPr>
+            <w:tcBorders>
+              <w:bottom w:val="dashed" w:sz="8" w:space="0" w:color="A9A9A9"/>
+            </w:tcBorders>
+            <w:shd w:val="clear" w:color="auto" w:fill="FFFFFF"/>
+            <w:tcMar>
+              <w:top w:w="0" w:type="dxa"/>
+              <w:bottom w:w="0" w:type="dxa"/>
+              <w:left w:w="0" w:type="dxa"/>
+              <w:right w:w="0" w:type="dxa"/>
+            </w:tcMar>
+            <w:vAlign w:val="center"/>
+          </w:tcPr>
+          <w:p>
+            <w:pPr>
+              <w:jc w:val="right"/>
+              <w:spacing w:after="100" w:before="100" w:line="240"/>
+              <w:ind w:firstLine="0" w:left="100" w:right="100"/>
+            </w:pPr>
+            <w:r xmlns:w="http://schemas.openxmlformats.org/wordprocessingml/2006/main" xmlns:wp="http://schemas.openxmlformats.org/drawingml/2006/wordprocessingDrawing" xmlns:r="http://schemas.openxmlformats.org/officeDocument/2006/relationships" xmlns:w14="http://schemas.microsoft.com/office/word/2010/wordml">
+              <w:rPr>
+                <w:rFonts w:ascii="DejaVu Sans" w:hAnsi="DejaVu Sans" w:eastAsia="DejaVu Sans" w:cs="DejaVu Sans"/>
+                <w:sz w:val="22"/>
+                <w:szCs w:val="22"/>
+                <w:color w:val="000000"/>
+              </w:rPr>
+              <w:t xml:space="preserve">-0.01</w:t>
+            </w:r>
+          </w:p>
+        </w:tc>
+        <w:tc>
+          <w:tcPr>
+            <w:tcBorders>
+              <w:bottom w:val="dashed" w:sz="8" w:space="0" w:color="A9A9A9"/>
+            </w:tcBorders>
+            <w:shd w:val="clear" w:color="auto" w:fill="FFFFFF"/>
+            <w:tcMar>
+              <w:top w:w="0" w:type="dxa"/>
+              <w:bottom w:w="0" w:type="dxa"/>
+              <w:left w:w="0" w:type="dxa"/>
+              <w:right w:w="0" w:type="dxa"/>
+            </w:tcMar>
+            <w:vAlign w:val="center"/>
+          </w:tcPr>
+          <w:p>
+            <w:pPr>
+              <w:jc w:val="right"/>
+              <w:spacing w:after="100" w:before="100" w:line="240"/>
+              <w:ind w:firstLine="0" w:left="100" w:right="100"/>
+            </w:pPr>
+            <w:r xmlns:w="http://schemas.openxmlformats.org/wordprocessingml/2006/main" xmlns:wp="http://schemas.openxmlformats.org/drawingml/2006/wordprocessingDrawing" xmlns:r="http://schemas.openxmlformats.org/officeDocument/2006/relationships" xmlns:w14="http://schemas.microsoft.com/office/word/2010/wordml">
+              <w:rPr>
+                <w:rFonts w:ascii="DejaVu Sans" w:hAnsi="DejaVu Sans" w:eastAsia="DejaVu Sans" w:cs="DejaVu Sans"/>
+                <w:sz w:val="22"/>
+                <w:szCs w:val="22"/>
+                <w:color w:val="000000"/>
+              </w:rPr>
+              <w:t xml:space="preserve">-0.30</w:t>
+            </w:r>
+          </w:p>
+        </w:tc>
+        <w:tc>
+          <w:tcPr>
+            <w:tcBorders>
+              <w:bottom w:val="dashed" w:sz="8" w:space="0" w:color="A9A9A9"/>
+            </w:tcBorders>
+            <w:shd w:val="clear" w:color="auto" w:fill="FFFFFF"/>
+            <w:tcMar>
+              <w:top w:w="0" w:type="dxa"/>
+              <w:bottom w:w="0" w:type="dxa"/>
+              <w:left w:w="0" w:type="dxa"/>
+              <w:right w:w="0" w:type="dxa"/>
+            </w:tcMar>
+            <w:vAlign w:val="center"/>
+          </w:tcPr>
+          <w:p>
+            <w:pPr>
+              <w:jc w:val="right"/>
+              <w:spacing w:after="100" w:before="100" w:line="240"/>
+              <w:ind w:firstLine="0" w:left="100" w:right="100"/>
+            </w:pPr>
+            <w:r xmlns:w="http://schemas.openxmlformats.org/wordprocessingml/2006/main" xmlns:wp="http://schemas.openxmlformats.org/drawingml/2006/wordprocessingDrawing" xmlns:r="http://schemas.openxmlformats.org/officeDocument/2006/relationships" xmlns:w14="http://schemas.microsoft.com/office/word/2010/wordml">
+              <w:rPr>
+                <w:rFonts w:ascii="DejaVu Sans" w:hAnsi="DejaVu Sans" w:eastAsia="DejaVu Sans" w:cs="DejaVu Sans"/>
+                <w:sz w:val="22"/>
+                <w:szCs w:val="22"/>
+                <w:color w:val="000000"/>
+              </w:rPr>
+              <w:t xml:space="preserve">0.28</w:t>
+            </w:r>
+          </w:p>
+        </w:tc>
+        <w:tc>
+          <w:tcPr>
+            <w:tcBorders>
+              <w:bottom w:val="dashed" w:sz="8" w:space="0" w:color="A9A9A9"/>
+            </w:tcBorders>
+            <w:shd w:val="clear" w:color="auto" w:fill="FFFFFF"/>
+            <w:tcMar>
+              <w:top w:w="0" w:type="dxa"/>
+              <w:bottom w:w="0" w:type="dxa"/>
+              <w:left w:w="0" w:type="dxa"/>
+              <w:right w:w="0" w:type="dxa"/>
+            </w:tcMar>
+            <w:vAlign w:val="center"/>
+          </w:tcPr>
+          <w:p>
+            <w:pPr>
+              <w:jc w:val="right"/>
+              <w:spacing w:after="100" w:before="100" w:line="240"/>
+              <w:ind w:firstLine="0" w:left="100" w:right="100"/>
+            </w:pPr>
+            <w:r xmlns:w="http://schemas.openxmlformats.org/wordprocessingml/2006/main" xmlns:wp="http://schemas.openxmlformats.org/drawingml/2006/wordprocessingDrawing" xmlns:r="http://schemas.openxmlformats.org/officeDocument/2006/relationships" xmlns:w14="http://schemas.microsoft.com/office/word/2010/wordml">
+              <w:rPr>
+                <w:rFonts w:ascii="DejaVu Sans" w:hAnsi="DejaVu Sans" w:eastAsia="DejaVu Sans" w:cs="DejaVu Sans"/>
+                <w:sz w:val="22"/>
+                <w:szCs w:val="22"/>
+                <w:color w:val="000000"/>
+              </w:rPr>
+              <w:t xml:space="preserve">0.00</w:t>
+            </w:r>
+          </w:p>
+        </w:tc>
+      </w:tr>
+      <w:tr>
+        <w:trPr>
+          <w:cantSplit/>
+          <w:trHeight w:val="581" w:hRule="auto"/>
+        </w:trPr>
+        <w:tc>
+          <w:tcPr>
+            <w:tcBorders>
+              <w:top w:val="dashed" w:sz="8" w:space="0" w:color="A9A9A9"/>
+            </w:tcBorders>
+            <w:shd w:val="clear" w:color="auto" w:fill="FFFFFF"/>
+            <w:tcMar>
+              <w:top w:w="0" w:type="dxa"/>
+              <w:bottom w:w="0" w:type="dxa"/>
+              <w:left w:w="0" w:type="dxa"/>
+              <w:right w:w="0" w:type="dxa"/>
+            </w:tcMar>
+            <w:vAlign w:val="center"/>
+          </w:tcPr>
+          <w:p>
+            <w:pPr>
+              <w:jc w:val="left"/>
+              <w:spacing w:after="100" w:before="100" w:line="240"/>
+              <w:ind w:firstLine="0" w:left="100" w:right="100"/>
+            </w:pPr>
+            <w:r xmlns:w="http://schemas.openxmlformats.org/wordprocessingml/2006/main" xmlns:wp="http://schemas.openxmlformats.org/drawingml/2006/wordprocessingDrawing" xmlns:r="http://schemas.openxmlformats.org/officeDocument/2006/relationships" xmlns:w14="http://schemas.microsoft.com/office/word/2010/wordml">
+              <w:rPr>
+                <w:rFonts w:ascii="DejaVu Sans" w:hAnsi="DejaVu Sans" w:eastAsia="DejaVu Sans" w:cs="DejaVu Sans"/>
+                <w:sz w:val="22"/>
+                <w:szCs w:val="22"/>
+                <w:color w:val="000000"/>
+              </w:rPr>
+              <w:t xml:space="preserve">Paleozoic</w:t>
+            </w:r>
+          </w:p>
+        </w:tc>
+        <w:tc>
+          <w:tcPr>
+            <w:tcBorders>
+              <w:top w:val="dashed" w:sz="8" w:space="0" w:color="A9A9A9"/>
+            </w:tcBorders>
+            <w:shd w:val="clear" w:color="auto" w:fill="FFFFFF"/>
+            <w:tcMar>
+              <w:top w:w="0" w:type="dxa"/>
+              <w:bottom w:w="0" w:type="dxa"/>
+              <w:left w:w="0" w:type="dxa"/>
+              <w:right w:w="0" w:type="dxa"/>
+            </w:tcMar>
+            <w:vAlign w:val="center"/>
+          </w:tcPr>
+          <w:p>
+            <w:pPr>
+              <w:jc w:val="right"/>
+              <w:spacing w:after="100" w:before="100" w:line="240"/>
+              <w:ind w:firstLine="0" w:left="100" w:right="100"/>
+            </w:pPr>
+            <w:r xmlns:w="http://schemas.openxmlformats.org/wordprocessingml/2006/main" xmlns:wp="http://schemas.openxmlformats.org/drawingml/2006/wordprocessingDrawing" xmlns:r="http://schemas.openxmlformats.org/officeDocument/2006/relationships" xmlns:w14="http://schemas.microsoft.com/office/word/2010/wordml">
+              <w:rPr>
+                <w:rFonts w:ascii="DejaVu Sans" w:hAnsi="DejaVu Sans" w:eastAsia="DejaVu Sans" w:cs="DejaVu Sans"/>
+                <w:sz w:val="22"/>
+                <w:szCs w:val="22"/>
+                <w:color w:val="000000"/>
+              </w:rPr>
+              <w:t xml:space="preserve">0.02</w:t>
+            </w:r>
+          </w:p>
+        </w:tc>
+        <w:tc>
+          <w:tcPr>
+            <w:tcBorders>
+              <w:top w:val="dashed" w:sz="8" w:space="0" w:color="A9A9A9"/>
+            </w:tcBorders>
+            <w:shd w:val="clear" w:color="auto" w:fill="FFFFFF"/>
+            <w:tcMar>
+              <w:top w:w="0" w:type="dxa"/>
+              <w:bottom w:w="0" w:type="dxa"/>
+              <w:left w:w="0" w:type="dxa"/>
+              <w:right w:w="0" w:type="dxa"/>
+            </w:tcMar>
+            <w:vAlign w:val="center"/>
+          </w:tcPr>
+          <w:p>
+            <w:pPr>
+              <w:jc w:val="right"/>
+              <w:spacing w:after="100" w:before="100" w:line="240"/>
+              <w:ind w:firstLine="0" w:left="100" w:right="100"/>
+            </w:pPr>
+            <w:r xmlns:w="http://schemas.openxmlformats.org/wordprocessingml/2006/main" xmlns:wp="http://schemas.openxmlformats.org/drawingml/2006/wordprocessingDrawing" xmlns:r="http://schemas.openxmlformats.org/officeDocument/2006/relationships" xmlns:w14="http://schemas.microsoft.com/office/word/2010/wordml">
+              <w:rPr>
+                <w:rFonts w:ascii="DejaVu Sans" w:hAnsi="DejaVu Sans" w:eastAsia="DejaVu Sans" w:cs="DejaVu Sans"/>
+                <w:sz w:val="22"/>
+                <w:szCs w:val="22"/>
+                <w:color w:val="000000"/>
+              </w:rPr>
+              <w:t xml:space="preserve">-0.31</w:t>
+            </w:r>
+          </w:p>
+        </w:tc>
+        <w:tc>
+          <w:tcPr>
+            <w:tcBorders>
+              <w:top w:val="dashed" w:sz="8" w:space="0" w:color="A9A9A9"/>
+            </w:tcBorders>
+            <w:shd w:val="clear" w:color="auto" w:fill="FFFFFF"/>
+            <w:tcMar>
+              <w:top w:w="0" w:type="dxa"/>
+              <w:bottom w:w="0" w:type="dxa"/>
+              <w:left w:w="0" w:type="dxa"/>
+              <w:right w:w="0" w:type="dxa"/>
+            </w:tcMar>
+            <w:vAlign w:val="center"/>
+          </w:tcPr>
+          <w:p>
+            <w:pPr>
+              <w:jc w:val="right"/>
+              <w:spacing w:after="100" w:before="100" w:line="240"/>
+              <w:ind w:firstLine="0" w:left="100" w:right="100"/>
+            </w:pPr>
+            <w:r xmlns:w="http://schemas.openxmlformats.org/wordprocessingml/2006/main" xmlns:wp="http://schemas.openxmlformats.org/drawingml/2006/wordprocessingDrawing" xmlns:r="http://schemas.openxmlformats.org/officeDocument/2006/relationships" xmlns:w14="http://schemas.microsoft.com/office/word/2010/wordml">
+              <w:rPr>
+                <w:rFonts w:ascii="DejaVu Sans" w:hAnsi="DejaVu Sans" w:eastAsia="DejaVu Sans" w:cs="DejaVu Sans"/>
+                <w:sz w:val="22"/>
+                <w:szCs w:val="22"/>
+                <w:color w:val="000000"/>
+              </w:rPr>
+              <w:t xml:space="preserve">0.33</w:t>
+            </w:r>
+          </w:p>
+        </w:tc>
+        <w:tc>
+          <w:tcPr>
+            <w:tcBorders>
+              <w:top w:val="dashed" w:sz="8" w:space="0" w:color="A9A9A9"/>
+            </w:tcBorders>
+            <w:shd w:val="clear" w:color="auto" w:fill="FFFFFF"/>
+            <w:tcMar>
+              <w:top w:w="0" w:type="dxa"/>
+              <w:bottom w:w="0" w:type="dxa"/>
+              <w:left w:w="0" w:type="dxa"/>
+              <w:right w:w="0" w:type="dxa"/>
+            </w:tcMar>
+            <w:vAlign w:val="center"/>
+          </w:tcPr>
+          <w:p>
+            <w:pPr>
+              <w:jc w:val="right"/>
+              <w:spacing w:after="100" w:before="100" w:line="240"/>
+              <w:ind w:firstLine="0" w:left="100" w:right="100"/>
+            </w:pPr>
+            <w:r xmlns:w="http://schemas.openxmlformats.org/wordprocessingml/2006/main" xmlns:wp="http://schemas.openxmlformats.org/drawingml/2006/wordprocessingDrawing" xmlns:r="http://schemas.openxmlformats.org/officeDocument/2006/relationships" xmlns:w14="http://schemas.microsoft.com/office/word/2010/wordml">
+              <w:rPr>
+                <w:rFonts w:ascii="DejaVu Sans" w:hAnsi="DejaVu Sans" w:eastAsia="DejaVu Sans" w:cs="DejaVu Sans"/>
+                <w:sz w:val="22"/>
+                <w:szCs w:val="22"/>
+                <w:color w:val="000000"/>
+              </w:rPr>
+              <w:t xml:space="preserve">0.00</w:t>
+            </w:r>
+          </w:p>
+        </w:tc>
+      </w:tr>
+      <w:tr>
+        <w:trPr>
+          <w:cantSplit/>
+          <w:trHeight w:val="581" w:hRule="auto"/>
+        </w:trPr>
+        <w:tc>
+          <w:tcPr>
+            <w:tcBorders/>
+            <w:shd w:val="clear" w:color="auto" w:fill="FFFFFF"/>
+            <w:tcMar>
+              <w:top w:w="0" w:type="dxa"/>
+              <w:bottom w:w="0" w:type="dxa"/>
+              <w:left w:w="0" w:type="dxa"/>
+              <w:right w:w="0" w:type="dxa"/>
+            </w:tcMar>
+            <w:vAlign w:val="center"/>
+          </w:tcPr>
+          <w:p>
+            <w:pPr>
+              <w:jc w:val="left"/>
+              <w:spacing w:after="100" w:before="100" w:line="240"/>
+              <w:ind w:firstLine="0" w:left="100" w:right="100"/>
+            </w:pPr>
+            <w:r xmlns:w="http://schemas.openxmlformats.org/wordprocessingml/2006/main" xmlns:wp="http://schemas.openxmlformats.org/drawingml/2006/wordprocessingDrawing" xmlns:r="http://schemas.openxmlformats.org/officeDocument/2006/relationships" xmlns:w14="http://schemas.microsoft.com/office/word/2010/wordml">
+              <w:rPr>
+                <w:rFonts w:ascii="DejaVu Sans" w:hAnsi="DejaVu Sans" w:eastAsia="DejaVu Sans" w:cs="DejaVu Sans"/>
+                <w:sz w:val="22"/>
+                <w:szCs w:val="22"/>
+                <w:color w:val="000000"/>
+              </w:rPr>
+              <w:t xml:space="preserve">Mesozoic</w:t>
+            </w:r>
+          </w:p>
+        </w:tc>
+        <w:tc>
+          <w:tcPr>
+            <w:tcBorders/>
+            <w:shd w:val="clear" w:color="auto" w:fill="FFFFFF"/>
+            <w:tcMar>
+              <w:top w:w="0" w:type="dxa"/>
+              <w:bottom w:w="0" w:type="dxa"/>
+              <w:left w:w="0" w:type="dxa"/>
+              <w:right w:w="0" w:type="dxa"/>
+            </w:tcMar>
+            <w:vAlign w:val="center"/>
+          </w:tcPr>
+          <w:p>
+            <w:pPr>
+              <w:jc w:val="right"/>
+              <w:spacing w:after="100" w:before="100" w:line="240"/>
+              <w:ind w:firstLine="0" w:left="100" w:right="100"/>
+            </w:pPr>
+            <w:r xmlns:w="http://schemas.openxmlformats.org/wordprocessingml/2006/main" xmlns:wp="http://schemas.openxmlformats.org/drawingml/2006/wordprocessingDrawing" xmlns:r="http://schemas.openxmlformats.org/officeDocument/2006/relationships" xmlns:w14="http://schemas.microsoft.com/office/word/2010/wordml">
+              <w:rPr>
+                <w:rFonts w:ascii="DejaVu Sans" w:hAnsi="DejaVu Sans" w:eastAsia="DejaVu Sans" w:cs="DejaVu Sans"/>
+                <w:sz w:val="22"/>
+                <w:szCs w:val="22"/>
+                <w:color w:val="000000"/>
+              </w:rPr>
+              <w:t xml:space="preserve">0.39</w:t>
+            </w:r>
+          </w:p>
+        </w:tc>
+        <w:tc>
+          <w:tcPr>
+            <w:tcBorders/>
+            <w:shd w:val="clear" w:color="auto" w:fill="FFFFFF"/>
+            <w:tcMar>
+              <w:top w:w="0" w:type="dxa"/>
+              <w:bottom w:w="0" w:type="dxa"/>
+              <w:left w:w="0" w:type="dxa"/>
+              <w:right w:w="0" w:type="dxa"/>
+            </w:tcMar>
+            <w:vAlign w:val="center"/>
+          </w:tcPr>
+          <w:p>
+            <w:pPr>
+              <w:jc w:val="right"/>
+              <w:spacing w:after="100" w:before="100" w:line="240"/>
+              <w:ind w:firstLine="0" w:left="100" w:right="100"/>
+            </w:pPr>
+            <w:r xmlns:w="http://schemas.openxmlformats.org/wordprocessingml/2006/main" xmlns:wp="http://schemas.openxmlformats.org/drawingml/2006/wordprocessingDrawing" xmlns:r="http://schemas.openxmlformats.org/officeDocument/2006/relationships" xmlns:w14="http://schemas.microsoft.com/office/word/2010/wordml">
+              <w:rPr>
+                <w:rFonts w:ascii="DejaVu Sans" w:hAnsi="DejaVu Sans" w:eastAsia="DejaVu Sans" w:cs="DejaVu Sans"/>
+                <w:sz w:val="22"/>
+                <w:szCs w:val="22"/>
+                <w:color w:val="000000"/>
+              </w:rPr>
+              <w:t xml:space="preserve">0.04</w:t>
+            </w:r>
+          </w:p>
+        </w:tc>
+        <w:tc>
+          <w:tcPr>
+            <w:tcBorders/>
+            <w:shd w:val="clear" w:color="auto" w:fill="FFFFFF"/>
+            <w:tcMar>
+              <w:top w:w="0" w:type="dxa"/>
+              <w:bottom w:w="0" w:type="dxa"/>
+              <w:left w:w="0" w:type="dxa"/>
+              <w:right w:w="0" w:type="dxa"/>
+            </w:tcMar>
+            <w:vAlign w:val="center"/>
+          </w:tcPr>
+          <w:p>
+            <w:pPr>
+              <w:jc w:val="right"/>
+              <w:spacing w:after="100" w:before="100" w:line="240"/>
+              <w:ind w:firstLine="0" w:left="100" w:right="100"/>
+            </w:pPr>
+            <w:r xmlns:w="http://schemas.openxmlformats.org/wordprocessingml/2006/main" xmlns:wp="http://schemas.openxmlformats.org/drawingml/2006/wordprocessingDrawing" xmlns:r="http://schemas.openxmlformats.org/officeDocument/2006/relationships" xmlns:w14="http://schemas.microsoft.com/office/word/2010/wordml">
+              <w:rPr>
+                <w:rFonts w:ascii="DejaVu Sans" w:hAnsi="DejaVu Sans" w:eastAsia="DejaVu Sans" w:cs="DejaVu Sans"/>
+                <w:sz w:val="22"/>
+                <w:szCs w:val="22"/>
+                <w:color w:val="000000"/>
+              </w:rPr>
+              <w:t xml:space="preserve">0.66</w:t>
+            </w:r>
+          </w:p>
+        </w:tc>
+        <w:tc>
+          <w:tcPr>
+            <w:tcBorders/>
+            <w:shd w:val="clear" w:color="auto" w:fill="FFFFFF"/>
+            <w:tcMar>
+              <w:top w:w="0" w:type="dxa"/>
+              <w:bottom w:w="0" w:type="dxa"/>
+              <w:left w:w="0" w:type="dxa"/>
+              <w:right w:w="0" w:type="dxa"/>
+            </w:tcMar>
+            <w:vAlign w:val="center"/>
+          </w:tcPr>
+          <w:p>
+            <w:pPr>
+              <w:jc w:val="right"/>
+              <w:spacing w:after="100" w:before="100" w:line="240"/>
+              <w:ind w:firstLine="0" w:left="100" w:right="100"/>
+            </w:pPr>
+            <w:r xmlns:w="http://schemas.openxmlformats.org/wordprocessingml/2006/main" xmlns:wp="http://schemas.openxmlformats.org/drawingml/2006/wordprocessingDrawing" xmlns:r="http://schemas.openxmlformats.org/officeDocument/2006/relationships" xmlns:w14="http://schemas.microsoft.com/office/word/2010/wordml">
+              <w:rPr>
+                <w:rFonts w:ascii="DejaVu Sans" w:hAnsi="DejaVu Sans" w:eastAsia="DejaVu Sans" w:cs="DejaVu Sans"/>
+                <w:sz w:val="22"/>
+                <w:szCs w:val="22"/>
+                <w:color w:val="000000"/>
+              </w:rPr>
+              <w:t xml:space="preserve">0.16</w:t>
+            </w:r>
+          </w:p>
+        </w:tc>
+      </w:tr>
+      <w:tr>
+        <w:trPr>
+          <w:cantSplit/>
+          <w:trHeight w:val="581" w:hRule="auto"/>
+        </w:trPr>
+        <w:tc>
+          <w:tcPr>
+            <w:tcBorders>
+              <w:bottom w:val="single" w:sz="16" w:space="0" w:color="666666"/>
+            </w:tcBorders>
+            <w:shd w:val="clear" w:color="auto" w:fill="FFFFFF"/>
+            <w:tcMar>
+              <w:top w:w="0" w:type="dxa"/>
+              <w:bottom w:w="0" w:type="dxa"/>
+              <w:left w:w="0" w:type="dxa"/>
+              <w:right w:w="0" w:type="dxa"/>
+            </w:tcMar>
+            <w:vAlign w:val="center"/>
+          </w:tcPr>
+          <w:p>
+            <w:pPr>
+              <w:jc w:val="left"/>
+              <w:spacing w:after="100" w:before="100" w:line="240"/>
+              <w:ind w:firstLine="0" w:left="100" w:right="100"/>
+            </w:pPr>
+            <w:r xmlns:w="http://schemas.openxmlformats.org/wordprocessingml/2006/main" xmlns:wp="http://schemas.openxmlformats.org/drawingml/2006/wordprocessingDrawing" xmlns:r="http://schemas.openxmlformats.org/officeDocument/2006/relationships" xmlns:w14="http://schemas.microsoft.com/office/word/2010/wordml">
+              <w:rPr>
+                <w:rFonts w:ascii="DejaVu Sans" w:hAnsi="DejaVu Sans" w:eastAsia="DejaVu Sans" w:cs="DejaVu Sans"/>
+                <w:sz w:val="22"/>
+                <w:szCs w:val="22"/>
+                <w:color w:val="000000"/>
+              </w:rPr>
+              <w:t xml:space="preserve">Cenozoic</w:t>
+            </w:r>
+          </w:p>
+        </w:tc>
+        <w:tc>
+          <w:tcPr>
+            <w:tcBorders>
+              <w:bottom w:val="single" w:sz="16" w:space="0" w:color="666666"/>
+            </w:tcBorders>
+            <w:shd w:val="clear" w:color="auto" w:fill="FFFFFF"/>
+            <w:tcMar>
+              <w:top w:w="0" w:type="dxa"/>
+              <w:bottom w:w="0" w:type="dxa"/>
+              <w:left w:w="0" w:type="dxa"/>
+              <w:right w:w="0" w:type="dxa"/>
+            </w:tcMar>
+            <w:vAlign w:val="center"/>
+          </w:tcPr>
+          <w:p>
+            <w:pPr>
+              <w:jc w:val="right"/>
+              <w:spacing w:after="100" w:before="100" w:line="240"/>
+              <w:ind w:firstLine="0" w:left="100" w:right="100"/>
+            </w:pPr>
+            <w:r xmlns:w="http://schemas.openxmlformats.org/wordprocessingml/2006/main" xmlns:wp="http://schemas.openxmlformats.org/drawingml/2006/wordprocessingDrawing" xmlns:r="http://schemas.openxmlformats.org/officeDocument/2006/relationships" xmlns:w14="http://schemas.microsoft.com/office/word/2010/wordml">
+              <w:rPr>
+                <w:rFonts w:ascii="DejaVu Sans" w:hAnsi="DejaVu Sans" w:eastAsia="DejaVu Sans" w:cs="DejaVu Sans"/>
+                <w:sz w:val="22"/>
+                <w:szCs w:val="22"/>
+                <w:color w:val="000000"/>
+              </w:rPr>
+              <w:t xml:space="preserve">0.20</w:t>
+            </w:r>
+          </w:p>
+        </w:tc>
+        <w:tc>
+          <w:tcPr>
+            <w:tcBorders>
+              <w:bottom w:val="single" w:sz="16" w:space="0" w:color="666666"/>
+            </w:tcBorders>
+            <w:shd w:val="clear" w:color="auto" w:fill="FFFFFF"/>
+            <w:tcMar>
+              <w:top w:w="0" w:type="dxa"/>
+              <w:bottom w:w="0" w:type="dxa"/>
+              <w:left w:w="0" w:type="dxa"/>
+              <w:right w:w="0" w:type="dxa"/>
+            </w:tcMar>
+            <w:vAlign w:val="center"/>
+          </w:tcPr>
+          <w:p>
+            <w:pPr>
+              <w:jc w:val="right"/>
+              <w:spacing w:after="100" w:before="100" w:line="240"/>
+              <w:ind w:firstLine="0" w:left="100" w:right="100"/>
+            </w:pPr>
+            <w:r xmlns:w="http://schemas.openxmlformats.org/wordprocessingml/2006/main" xmlns:wp="http://schemas.openxmlformats.org/drawingml/2006/wordprocessingDrawing" xmlns:r="http://schemas.openxmlformats.org/officeDocument/2006/relationships" xmlns:w14="http://schemas.microsoft.com/office/word/2010/wordml">
+              <w:rPr>
+                <w:rFonts w:ascii="DejaVu Sans" w:hAnsi="DejaVu Sans" w:eastAsia="DejaVu Sans" w:cs="DejaVu Sans"/>
+                <w:sz w:val="22"/>
+                <w:szCs w:val="22"/>
+                <w:color w:val="000000"/>
+              </w:rPr>
+              <w:t xml:space="preserve">-0.39</w:t>
+            </w:r>
+          </w:p>
+        </w:tc>
+        <w:tc>
+          <w:tcPr>
+            <w:tcBorders>
+              <w:bottom w:val="single" w:sz="16" w:space="0" w:color="666666"/>
+            </w:tcBorders>
+            <w:shd w:val="clear" w:color="auto" w:fill="FFFFFF"/>
+            <w:tcMar>
+              <w:top w:w="0" w:type="dxa"/>
+              <w:bottom w:w="0" w:type="dxa"/>
+              <w:left w:w="0" w:type="dxa"/>
+              <w:right w:w="0" w:type="dxa"/>
+            </w:tcMar>
+            <w:vAlign w:val="center"/>
+          </w:tcPr>
+          <w:p>
+            <w:pPr>
+              <w:jc w:val="right"/>
+              <w:spacing w:after="100" w:before="100" w:line="240"/>
+              <w:ind w:firstLine="0" w:left="100" w:right="100"/>
+            </w:pPr>
+            <w:r xmlns:w="http://schemas.openxmlformats.org/wordprocessingml/2006/main" xmlns:wp="http://schemas.openxmlformats.org/drawingml/2006/wordprocessingDrawing" xmlns:r="http://schemas.openxmlformats.org/officeDocument/2006/relationships" xmlns:w14="http://schemas.microsoft.com/office/word/2010/wordml">
+              <w:rPr>
+                <w:rFonts w:ascii="DejaVu Sans" w:hAnsi="DejaVu Sans" w:eastAsia="DejaVu Sans" w:cs="DejaVu Sans"/>
+                <w:sz w:val="22"/>
+                <w:szCs w:val="22"/>
+                <w:color w:val="000000"/>
+              </w:rPr>
+              <w:t xml:space="preserve">0.68</w:t>
+            </w:r>
+          </w:p>
+        </w:tc>
+        <w:tc>
+          <w:tcPr>
+            <w:tcBorders>
+              <w:bottom w:val="single" w:sz="16" w:space="0" w:color="666666"/>
+            </w:tcBorders>
+            <w:shd w:val="clear" w:color="auto" w:fill="FFFFFF"/>
+            <w:tcMar>
+              <w:top w:w="0" w:type="dxa"/>
+              <w:bottom w:w="0" w:type="dxa"/>
+              <w:left w:w="0" w:type="dxa"/>
+              <w:right w:w="0" w:type="dxa"/>
+            </w:tcMar>
+            <w:vAlign w:val="center"/>
+          </w:tcPr>
+          <w:p>
+            <w:pPr>
+              <w:jc w:val="right"/>
+              <w:spacing w:after="100" w:before="100" w:line="240"/>
+              <w:ind w:firstLine="0" w:left="100" w:right="100"/>
+            </w:pPr>
+            <w:r xmlns:w="http://schemas.openxmlformats.org/wordprocessingml/2006/main" xmlns:wp="http://schemas.openxmlformats.org/drawingml/2006/wordprocessingDrawing" xmlns:r="http://schemas.openxmlformats.org/officeDocument/2006/relationships" xmlns:w14="http://schemas.microsoft.com/office/word/2010/wordml">
+              <w:rPr>
+                <w:rFonts w:ascii="DejaVu Sans" w:hAnsi="DejaVu Sans" w:eastAsia="DejaVu Sans" w:cs="DejaVu Sans"/>
+                <w:sz w:val="22"/>
+                <w:szCs w:val="22"/>
+                <w:color w:val="000000"/>
+              </w:rPr>
+              <w:t xml:space="preserve">0.04</w:t>
             </w:r>
           </w:p>
         </w:tc>

</xml_diff>

<commit_message>
correct p values by bonferroni
</commit_message>
<xml_diff>
--- a/figures/supplemental_tables.docx
+++ b/figures/supplemental_tables.docx
@@ -17181,6 +17181,8 @@
         <w:gridCol w:w="1362"/>
         <w:gridCol w:w="1365"/>
         <w:gridCol w:w="1537"/>
+        <w:gridCol w:w="1231"/>
+        <w:gridCol w:w="1706"/>
       </w:tblGrid>
       <w:tr>
         <w:trPr>
@@ -17348,6 +17350,70 @@
             </w:r>
           </w:p>
         </w:tc>
+        <w:tc>
+          <w:tcPr>
+            <w:tcBorders>
+              <w:bottom w:val="single" w:sz="16" w:space="0" w:color="666666"/>
+              <w:top w:val="single" w:sz="16" w:space="0" w:color="666666"/>
+            </w:tcBorders>
+            <w:shd w:val="clear" w:color="auto" w:fill="FFFFFF"/>
+            <w:tcMar>
+              <w:top w:w="0" w:type="dxa"/>
+              <w:bottom w:w="0" w:type="dxa"/>
+              <w:left w:w="0" w:type="dxa"/>
+              <w:right w:w="0" w:type="dxa"/>
+            </w:tcMar>
+            <w:vAlign w:val="center"/>
+          </w:tcPr>
+          <w:p>
+            <w:pPr>
+              <w:jc w:val="right"/>
+              <w:spacing w:after="100" w:before="100" w:line="240"/>
+              <w:ind w:firstLine="0" w:left="100" w:right="100"/>
+            </w:pPr>
+            <w:r xmlns:w="http://schemas.openxmlformats.org/wordprocessingml/2006/main" xmlns:wp="http://schemas.openxmlformats.org/drawingml/2006/wordprocessingDrawing" xmlns:r="http://schemas.openxmlformats.org/officeDocument/2006/relationships" xmlns:w14="http://schemas.microsoft.com/office/word/2010/wordml">
+              <w:rPr>
+                <w:rFonts w:ascii="DejaVu Sans" w:hAnsi="DejaVu Sans" w:eastAsia="DejaVu Sans" w:cs="DejaVu Sans"/>
+                <w:sz w:val="22"/>
+                <w:szCs w:val="22"/>
+                <w:color w:val="000000"/>
+              </w:rPr>
+              <w:t xml:space="preserve">p-value</w:t>
+            </w:r>
+          </w:p>
+        </w:tc>
+        <w:tc>
+          <w:tcPr>
+            <w:tcBorders>
+              <w:bottom w:val="single" w:sz="16" w:space="0" w:color="666666"/>
+              <w:top w:val="single" w:sz="16" w:space="0" w:color="666666"/>
+            </w:tcBorders>
+            <w:shd w:val="clear" w:color="auto" w:fill="FFFFFF"/>
+            <w:tcMar>
+              <w:top w:w="0" w:type="dxa"/>
+              <w:bottom w:w="0" w:type="dxa"/>
+              <w:left w:w="0" w:type="dxa"/>
+              <w:right w:w="0" w:type="dxa"/>
+            </w:tcMar>
+            <w:vAlign w:val="center"/>
+          </w:tcPr>
+          <w:p>
+            <w:pPr>
+              <w:jc w:val="right"/>
+              <w:spacing w:after="100" w:before="100" w:line="240"/>
+              <w:ind w:firstLine="0" w:left="100" w:right="100"/>
+            </w:pPr>
+            <w:r xmlns:w="http://schemas.openxmlformats.org/wordprocessingml/2006/main" xmlns:wp="http://schemas.openxmlformats.org/drawingml/2006/wordprocessingDrawing" xmlns:r="http://schemas.openxmlformats.org/officeDocument/2006/relationships" xmlns:w14="http://schemas.microsoft.com/office/word/2010/wordml">
+              <w:rPr>
+                <w:rFonts w:ascii="DejaVu Sans" w:hAnsi="DejaVu Sans" w:eastAsia="DejaVu Sans" w:cs="DejaVu Sans"/>
+                <w:sz w:val="22"/>
+                <w:szCs w:val="22"/>
+                <w:color w:val="000000"/>
+              </w:rPr>
+              <w:t xml:space="preserve">p-value adj.</w:t>
+            </w:r>
+          </w:p>
+        </w:tc>
       </w:tr>
       <w:tr>
         <w:trPr>
@@ -17499,6 +17565,64 @@
             </w:r>
           </w:p>
         </w:tc>
+        <w:tc>
+          <w:tcPr>
+            <w:tcBorders/>
+            <w:shd w:val="clear" w:color="auto" w:fill="FFFFFF"/>
+            <w:tcMar>
+              <w:top w:w="0" w:type="dxa"/>
+              <w:bottom w:w="0" w:type="dxa"/>
+              <w:left w:w="0" w:type="dxa"/>
+              <w:right w:w="0" w:type="dxa"/>
+            </w:tcMar>
+            <w:vAlign w:val="center"/>
+          </w:tcPr>
+          <w:p>
+            <w:pPr>
+              <w:jc w:val="right"/>
+              <w:spacing w:after="100" w:before="100" w:line="240"/>
+              <w:ind w:firstLine="0" w:left="100" w:right="100"/>
+            </w:pPr>
+            <w:r xmlns:w="http://schemas.openxmlformats.org/wordprocessingml/2006/main" xmlns:wp="http://schemas.openxmlformats.org/drawingml/2006/wordprocessingDrawing" xmlns:r="http://schemas.openxmlformats.org/officeDocument/2006/relationships" xmlns:w14="http://schemas.microsoft.com/office/word/2010/wordml">
+              <w:rPr>
+                <w:rFonts w:ascii="DejaVu Sans" w:hAnsi="DejaVu Sans" w:eastAsia="DejaVu Sans" w:cs="DejaVu Sans"/>
+                <w:sz w:val="22"/>
+                <w:szCs w:val="22"/>
+                <w:color w:val="000000"/>
+              </w:rPr>
+              <w:t xml:space="preserve">0.30</w:t>
+            </w:r>
+          </w:p>
+        </w:tc>
+        <w:tc>
+          <w:tcPr>
+            <w:tcBorders/>
+            <w:shd w:val="clear" w:color="auto" w:fill="FFFFFF"/>
+            <w:tcMar>
+              <w:top w:w="0" w:type="dxa"/>
+              <w:bottom w:w="0" w:type="dxa"/>
+              <w:left w:w="0" w:type="dxa"/>
+              <w:right w:w="0" w:type="dxa"/>
+            </w:tcMar>
+            <w:vAlign w:val="center"/>
+          </w:tcPr>
+          <w:p>
+            <w:pPr>
+              <w:jc w:val="right"/>
+              <w:spacing w:after="100" w:before="100" w:line="240"/>
+              <w:ind w:firstLine="0" w:left="100" w:right="100"/>
+            </w:pPr>
+            <w:r xmlns:w="http://schemas.openxmlformats.org/wordprocessingml/2006/main" xmlns:wp="http://schemas.openxmlformats.org/drawingml/2006/wordprocessingDrawing" xmlns:r="http://schemas.openxmlformats.org/officeDocument/2006/relationships" xmlns:w14="http://schemas.microsoft.com/office/word/2010/wordml">
+              <w:rPr>
+                <w:rFonts w:ascii="DejaVu Sans" w:hAnsi="DejaVu Sans" w:eastAsia="DejaVu Sans" w:cs="DejaVu Sans"/>
+                <w:sz w:val="22"/>
+                <w:szCs w:val="22"/>
+                <w:color w:val="000000"/>
+              </w:rPr>
+              <w:t xml:space="preserve">1.00</w:t>
+            </w:r>
+          </w:p>
+        </w:tc>
       </w:tr>
       <w:tr>
         <w:trPr>
@@ -17660,6 +17784,68 @@
             </w:r>
           </w:p>
         </w:tc>
+        <w:tc>
+          <w:tcPr>
+            <w:tcBorders>
+              <w:bottom w:val="dashed" w:sz="8" w:space="0" w:color="A9A9A9"/>
+            </w:tcBorders>
+            <w:shd w:val="clear" w:color="auto" w:fill="FFFFFF"/>
+            <w:tcMar>
+              <w:top w:w="0" w:type="dxa"/>
+              <w:bottom w:w="0" w:type="dxa"/>
+              <w:left w:w="0" w:type="dxa"/>
+              <w:right w:w="0" w:type="dxa"/>
+            </w:tcMar>
+            <w:vAlign w:val="center"/>
+          </w:tcPr>
+          <w:p>
+            <w:pPr>
+              <w:jc w:val="right"/>
+              <w:spacing w:after="100" w:before="100" w:line="240"/>
+              <w:ind w:firstLine="0" w:left="100" w:right="100"/>
+            </w:pPr>
+            <w:r xmlns:w="http://schemas.openxmlformats.org/wordprocessingml/2006/main" xmlns:wp="http://schemas.openxmlformats.org/drawingml/2006/wordprocessingDrawing" xmlns:r="http://schemas.openxmlformats.org/officeDocument/2006/relationships" xmlns:w14="http://schemas.microsoft.com/office/word/2010/wordml">
+              <w:rPr>
+                <w:rFonts w:ascii="DejaVu Sans" w:hAnsi="DejaVu Sans" w:eastAsia="DejaVu Sans" w:cs="DejaVu Sans"/>
+                <w:sz w:val="22"/>
+                <w:szCs w:val="22"/>
+                <w:color w:val="000000"/>
+              </w:rPr>
+              <w:t xml:space="preserve">0.94</w:t>
+            </w:r>
+          </w:p>
+        </w:tc>
+        <w:tc>
+          <w:tcPr>
+            <w:tcBorders>
+              <w:bottom w:val="dashed" w:sz="8" w:space="0" w:color="A9A9A9"/>
+            </w:tcBorders>
+            <w:shd w:val="clear" w:color="auto" w:fill="FFFFFF"/>
+            <w:tcMar>
+              <w:top w:w="0" w:type="dxa"/>
+              <w:bottom w:w="0" w:type="dxa"/>
+              <w:left w:w="0" w:type="dxa"/>
+              <w:right w:w="0" w:type="dxa"/>
+            </w:tcMar>
+            <w:vAlign w:val="center"/>
+          </w:tcPr>
+          <w:p>
+            <w:pPr>
+              <w:jc w:val="right"/>
+              <w:spacing w:after="100" w:before="100" w:line="240"/>
+              <w:ind w:firstLine="0" w:left="100" w:right="100"/>
+            </w:pPr>
+            <w:r xmlns:w="http://schemas.openxmlformats.org/wordprocessingml/2006/main" xmlns:wp="http://schemas.openxmlformats.org/drawingml/2006/wordprocessingDrawing" xmlns:r="http://schemas.openxmlformats.org/officeDocument/2006/relationships" xmlns:w14="http://schemas.microsoft.com/office/word/2010/wordml">
+              <w:rPr>
+                <w:rFonts w:ascii="DejaVu Sans" w:hAnsi="DejaVu Sans" w:eastAsia="DejaVu Sans" w:cs="DejaVu Sans"/>
+                <w:sz w:val="22"/>
+                <w:szCs w:val="22"/>
+                <w:color w:val="000000"/>
+              </w:rPr>
+              <w:t xml:space="preserve">1.00</w:t>
+            </w:r>
+          </w:p>
+        </w:tc>
       </w:tr>
       <w:tr>
         <w:trPr>
@@ -17821,6 +18007,68 @@
             </w:r>
           </w:p>
         </w:tc>
+        <w:tc>
+          <w:tcPr>
+            <w:tcBorders>
+              <w:top w:val="dashed" w:sz="8" w:space="0" w:color="A9A9A9"/>
+            </w:tcBorders>
+            <w:shd w:val="clear" w:color="auto" w:fill="FFFFFF"/>
+            <w:tcMar>
+              <w:top w:w="0" w:type="dxa"/>
+              <w:bottom w:w="0" w:type="dxa"/>
+              <w:left w:w="0" w:type="dxa"/>
+              <w:right w:w="0" w:type="dxa"/>
+            </w:tcMar>
+            <w:vAlign w:val="center"/>
+          </w:tcPr>
+          <w:p>
+            <w:pPr>
+              <w:jc w:val="right"/>
+              <w:spacing w:after="100" w:before="100" w:line="240"/>
+              <w:ind w:firstLine="0" w:left="100" w:right="100"/>
+            </w:pPr>
+            <w:r xmlns:w="http://schemas.openxmlformats.org/wordprocessingml/2006/main" xmlns:wp="http://schemas.openxmlformats.org/drawingml/2006/wordprocessingDrawing" xmlns:r="http://schemas.openxmlformats.org/officeDocument/2006/relationships" xmlns:w14="http://schemas.microsoft.com/office/word/2010/wordml">
+              <w:rPr>
+                <w:rFonts w:ascii="DejaVu Sans" w:hAnsi="DejaVu Sans" w:eastAsia="DejaVu Sans" w:cs="DejaVu Sans"/>
+                <w:sz w:val="22"/>
+                <w:szCs w:val="22"/>
+                <w:color w:val="000000"/>
+              </w:rPr>
+              <w:t xml:space="preserve">0.93</w:t>
+            </w:r>
+          </w:p>
+        </w:tc>
+        <w:tc>
+          <w:tcPr>
+            <w:tcBorders>
+              <w:top w:val="dashed" w:sz="8" w:space="0" w:color="A9A9A9"/>
+            </w:tcBorders>
+            <w:shd w:val="clear" w:color="auto" w:fill="FFFFFF"/>
+            <w:tcMar>
+              <w:top w:w="0" w:type="dxa"/>
+              <w:bottom w:w="0" w:type="dxa"/>
+              <w:left w:w="0" w:type="dxa"/>
+              <w:right w:w="0" w:type="dxa"/>
+            </w:tcMar>
+            <w:vAlign w:val="center"/>
+          </w:tcPr>
+          <w:p>
+            <w:pPr>
+              <w:jc w:val="right"/>
+              <w:spacing w:after="100" w:before="100" w:line="240"/>
+              <w:ind w:firstLine="0" w:left="100" w:right="100"/>
+            </w:pPr>
+            <w:r xmlns:w="http://schemas.openxmlformats.org/wordprocessingml/2006/main" xmlns:wp="http://schemas.openxmlformats.org/drawingml/2006/wordprocessingDrawing" xmlns:r="http://schemas.openxmlformats.org/officeDocument/2006/relationships" xmlns:w14="http://schemas.microsoft.com/office/word/2010/wordml">
+              <w:rPr>
+                <w:rFonts w:ascii="DejaVu Sans" w:hAnsi="DejaVu Sans" w:eastAsia="DejaVu Sans" w:cs="DejaVu Sans"/>
+                <w:sz w:val="22"/>
+                <w:szCs w:val="22"/>
+                <w:color w:val="000000"/>
+              </w:rPr>
+              <w:t xml:space="preserve">1.00</w:t>
+            </w:r>
+          </w:p>
+        </w:tc>
       </w:tr>
       <w:tr>
         <w:trPr>
@@ -17972,6 +18220,64 @@
             </w:r>
           </w:p>
         </w:tc>
+        <w:tc>
+          <w:tcPr>
+            <w:tcBorders/>
+            <w:shd w:val="clear" w:color="auto" w:fill="FFFFFF"/>
+            <w:tcMar>
+              <w:top w:w="0" w:type="dxa"/>
+              <w:bottom w:w="0" w:type="dxa"/>
+              <w:left w:w="0" w:type="dxa"/>
+              <w:right w:w="0" w:type="dxa"/>
+            </w:tcMar>
+            <w:vAlign w:val="center"/>
+          </w:tcPr>
+          <w:p>
+            <w:pPr>
+              <w:jc w:val="right"/>
+              <w:spacing w:after="100" w:before="100" w:line="240"/>
+              <w:ind w:firstLine="0" w:left="100" w:right="100"/>
+            </w:pPr>
+            <w:r xmlns:w="http://schemas.openxmlformats.org/wordprocessingml/2006/main" xmlns:wp="http://schemas.openxmlformats.org/drawingml/2006/wordprocessingDrawing" xmlns:r="http://schemas.openxmlformats.org/officeDocument/2006/relationships" xmlns:w14="http://schemas.microsoft.com/office/word/2010/wordml">
+              <w:rPr>
+                <w:rFonts w:ascii="DejaVu Sans" w:hAnsi="DejaVu Sans" w:eastAsia="DejaVu Sans" w:cs="DejaVu Sans"/>
+                <w:sz w:val="22"/>
+                <w:szCs w:val="22"/>
+                <w:color w:val="000000"/>
+              </w:rPr>
+              <w:t xml:space="preserve">0.03</w:t>
+            </w:r>
+          </w:p>
+        </w:tc>
+        <w:tc>
+          <w:tcPr>
+            <w:tcBorders/>
+            <w:shd w:val="clear" w:color="auto" w:fill="FFFFFF"/>
+            <w:tcMar>
+              <w:top w:w="0" w:type="dxa"/>
+              <w:bottom w:w="0" w:type="dxa"/>
+              <w:left w:w="0" w:type="dxa"/>
+              <w:right w:w="0" w:type="dxa"/>
+            </w:tcMar>
+            <w:vAlign w:val="center"/>
+          </w:tcPr>
+          <w:p>
+            <w:pPr>
+              <w:jc w:val="right"/>
+              <w:spacing w:after="100" w:before="100" w:line="240"/>
+              <w:ind w:firstLine="0" w:left="100" w:right="100"/>
+            </w:pPr>
+            <w:r xmlns:w="http://schemas.openxmlformats.org/wordprocessingml/2006/main" xmlns:wp="http://schemas.openxmlformats.org/drawingml/2006/wordprocessingDrawing" xmlns:r="http://schemas.openxmlformats.org/officeDocument/2006/relationships" xmlns:w14="http://schemas.microsoft.com/office/word/2010/wordml">
+              <w:rPr>
+                <w:rFonts w:ascii="DejaVu Sans" w:hAnsi="DejaVu Sans" w:eastAsia="DejaVu Sans" w:cs="DejaVu Sans"/>
+                <w:sz w:val="22"/>
+                <w:szCs w:val="22"/>
+                <w:color w:val="000000"/>
+              </w:rPr>
+              <w:t xml:space="preserve">0.15</w:t>
+            </w:r>
+          </w:p>
+        </w:tc>
       </w:tr>
       <w:tr>
         <w:trPr>
@@ -18130,6 +18436,68 @@
                 <w:color w:val="000000"/>
               </w:rPr>
               <w:t xml:space="preserve">0.04</w:t>
+            </w:r>
+          </w:p>
+        </w:tc>
+        <w:tc>
+          <w:tcPr>
+            <w:tcBorders>
+              <w:bottom w:val="single" w:sz="16" w:space="0" w:color="666666"/>
+            </w:tcBorders>
+            <w:shd w:val="clear" w:color="auto" w:fill="FFFFFF"/>
+            <w:tcMar>
+              <w:top w:w="0" w:type="dxa"/>
+              <w:bottom w:w="0" w:type="dxa"/>
+              <w:left w:w="0" w:type="dxa"/>
+              <w:right w:w="0" w:type="dxa"/>
+            </w:tcMar>
+            <w:vAlign w:val="center"/>
+          </w:tcPr>
+          <w:p>
+            <w:pPr>
+              <w:jc w:val="right"/>
+              <w:spacing w:after="100" w:before="100" w:line="240"/>
+              <w:ind w:firstLine="0" w:left="100" w:right="100"/>
+            </w:pPr>
+            <w:r xmlns:w="http://schemas.openxmlformats.org/wordprocessingml/2006/main" xmlns:wp="http://schemas.openxmlformats.org/drawingml/2006/wordprocessingDrawing" xmlns:r="http://schemas.openxmlformats.org/officeDocument/2006/relationships" xmlns:w14="http://schemas.microsoft.com/office/word/2010/wordml">
+              <w:rPr>
+                <w:rFonts w:ascii="DejaVu Sans" w:hAnsi="DejaVu Sans" w:eastAsia="DejaVu Sans" w:cs="DejaVu Sans"/>
+                <w:sz w:val="22"/>
+                <w:szCs w:val="22"/>
+                <w:color w:val="000000"/>
+              </w:rPr>
+              <w:t xml:space="preserve">0.50</w:t>
+            </w:r>
+          </w:p>
+        </w:tc>
+        <w:tc>
+          <w:tcPr>
+            <w:tcBorders>
+              <w:bottom w:val="single" w:sz="16" w:space="0" w:color="666666"/>
+            </w:tcBorders>
+            <w:shd w:val="clear" w:color="auto" w:fill="FFFFFF"/>
+            <w:tcMar>
+              <w:top w:w="0" w:type="dxa"/>
+              <w:bottom w:w="0" w:type="dxa"/>
+              <w:left w:w="0" w:type="dxa"/>
+              <w:right w:w="0" w:type="dxa"/>
+            </w:tcMar>
+            <w:vAlign w:val="center"/>
+          </w:tcPr>
+          <w:p>
+            <w:pPr>
+              <w:jc w:val="right"/>
+              <w:spacing w:after="100" w:before="100" w:line="240"/>
+              <w:ind w:firstLine="0" w:left="100" w:right="100"/>
+            </w:pPr>
+            <w:r xmlns:w="http://schemas.openxmlformats.org/wordprocessingml/2006/main" xmlns:wp="http://schemas.openxmlformats.org/drawingml/2006/wordprocessingDrawing" xmlns:r="http://schemas.openxmlformats.org/officeDocument/2006/relationships" xmlns:w14="http://schemas.microsoft.com/office/word/2010/wordml">
+              <w:rPr>
+                <w:rFonts w:ascii="DejaVu Sans" w:hAnsi="DejaVu Sans" w:eastAsia="DejaVu Sans" w:cs="DejaVu Sans"/>
+                <w:sz w:val="22"/>
+                <w:szCs w:val="22"/>
+                <w:color w:val="000000"/>
+              </w:rPr>
+              <w:t xml:space="preserve">1.00</w:t>
             </w:r>
           </w:p>
         </w:tc>

</xml_diff>

<commit_message>
remove uncorrected p values
</commit_message>
<xml_diff>
--- a/figures/supplemental_tables.docx
+++ b/figures/supplemental_tables.docx
@@ -17181,7 +17181,6 @@
         <w:gridCol w:w="1362"/>
         <w:gridCol w:w="1365"/>
         <w:gridCol w:w="1537"/>
-        <w:gridCol w:w="1231"/>
         <w:gridCol w:w="1706"/>
       </w:tblGrid>
       <w:tr>
@@ -17378,38 +17377,6 @@
                 <w:szCs w:val="22"/>
                 <w:color w:val="000000"/>
               </w:rPr>
-              <w:t xml:space="preserve">p-value</w:t>
-            </w:r>
-          </w:p>
-        </w:tc>
-        <w:tc>
-          <w:tcPr>
-            <w:tcBorders>
-              <w:bottom w:val="single" w:sz="16" w:space="0" w:color="666666"/>
-              <w:top w:val="single" w:sz="16" w:space="0" w:color="666666"/>
-            </w:tcBorders>
-            <w:shd w:val="clear" w:color="auto" w:fill="FFFFFF"/>
-            <w:tcMar>
-              <w:top w:w="0" w:type="dxa"/>
-              <w:bottom w:w="0" w:type="dxa"/>
-              <w:left w:w="0" w:type="dxa"/>
-              <w:right w:w="0" w:type="dxa"/>
-            </w:tcMar>
-            <w:vAlign w:val="center"/>
-          </w:tcPr>
-          <w:p>
-            <w:pPr>
-              <w:jc w:val="right"/>
-              <w:spacing w:after="100" w:before="100" w:line="240"/>
-              <w:ind w:firstLine="0" w:left="100" w:right="100"/>
-            </w:pPr>
-            <w:r xmlns:w="http://schemas.openxmlformats.org/wordprocessingml/2006/main" xmlns:wp="http://schemas.openxmlformats.org/drawingml/2006/wordprocessingDrawing" xmlns:r="http://schemas.openxmlformats.org/officeDocument/2006/relationships" xmlns:w14="http://schemas.microsoft.com/office/word/2010/wordml">
-              <w:rPr>
-                <w:rFonts w:ascii="DejaVu Sans" w:hAnsi="DejaVu Sans" w:eastAsia="DejaVu Sans" w:cs="DejaVu Sans"/>
-                <w:sz w:val="22"/>
-                <w:szCs w:val="22"/>
-                <w:color w:val="000000"/>
-              </w:rPr>
               <w:t xml:space="preserve">p-value adj.</w:t>
             </w:r>
           </w:p>
@@ -17590,35 +17557,6 @@
                 <w:szCs w:val="22"/>
                 <w:color w:val="000000"/>
               </w:rPr>
-              <w:t xml:space="preserve">0.30</w:t>
-            </w:r>
-          </w:p>
-        </w:tc>
-        <w:tc>
-          <w:tcPr>
-            <w:tcBorders/>
-            <w:shd w:val="clear" w:color="auto" w:fill="FFFFFF"/>
-            <w:tcMar>
-              <w:top w:w="0" w:type="dxa"/>
-              <w:bottom w:w="0" w:type="dxa"/>
-              <w:left w:w="0" w:type="dxa"/>
-              <w:right w:w="0" w:type="dxa"/>
-            </w:tcMar>
-            <w:vAlign w:val="center"/>
-          </w:tcPr>
-          <w:p>
-            <w:pPr>
-              <w:jc w:val="right"/>
-              <w:spacing w:after="100" w:before="100" w:line="240"/>
-              <w:ind w:firstLine="0" w:left="100" w:right="100"/>
-            </w:pPr>
-            <w:r xmlns:w="http://schemas.openxmlformats.org/wordprocessingml/2006/main" xmlns:wp="http://schemas.openxmlformats.org/drawingml/2006/wordprocessingDrawing" xmlns:r="http://schemas.openxmlformats.org/officeDocument/2006/relationships" xmlns:w14="http://schemas.microsoft.com/office/word/2010/wordml">
-              <w:rPr>
-                <w:rFonts w:ascii="DejaVu Sans" w:hAnsi="DejaVu Sans" w:eastAsia="DejaVu Sans" w:cs="DejaVu Sans"/>
-                <w:sz w:val="22"/>
-                <w:szCs w:val="22"/>
-                <w:color w:val="000000"/>
-              </w:rPr>
               <w:t xml:space="preserve">1.00</w:t>
             </w:r>
           </w:p>
@@ -17811,37 +17749,6 @@
                 <w:szCs w:val="22"/>
                 <w:color w:val="000000"/>
               </w:rPr>
-              <w:t xml:space="preserve">0.94</w:t>
-            </w:r>
-          </w:p>
-        </w:tc>
-        <w:tc>
-          <w:tcPr>
-            <w:tcBorders>
-              <w:bottom w:val="dashed" w:sz="8" w:space="0" w:color="A9A9A9"/>
-            </w:tcBorders>
-            <w:shd w:val="clear" w:color="auto" w:fill="FFFFFF"/>
-            <w:tcMar>
-              <w:top w:w="0" w:type="dxa"/>
-              <w:bottom w:w="0" w:type="dxa"/>
-              <w:left w:w="0" w:type="dxa"/>
-              <w:right w:w="0" w:type="dxa"/>
-            </w:tcMar>
-            <w:vAlign w:val="center"/>
-          </w:tcPr>
-          <w:p>
-            <w:pPr>
-              <w:jc w:val="right"/>
-              <w:spacing w:after="100" w:before="100" w:line="240"/>
-              <w:ind w:firstLine="0" w:left="100" w:right="100"/>
-            </w:pPr>
-            <w:r xmlns:w="http://schemas.openxmlformats.org/wordprocessingml/2006/main" xmlns:wp="http://schemas.openxmlformats.org/drawingml/2006/wordprocessingDrawing" xmlns:r="http://schemas.openxmlformats.org/officeDocument/2006/relationships" xmlns:w14="http://schemas.microsoft.com/office/word/2010/wordml">
-              <w:rPr>
-                <w:rFonts w:ascii="DejaVu Sans" w:hAnsi="DejaVu Sans" w:eastAsia="DejaVu Sans" w:cs="DejaVu Sans"/>
-                <w:sz w:val="22"/>
-                <w:szCs w:val="22"/>
-                <w:color w:val="000000"/>
-              </w:rPr>
               <w:t xml:space="preserve">1.00</w:t>
             </w:r>
           </w:p>
@@ -18034,37 +17941,6 @@
                 <w:szCs w:val="22"/>
                 <w:color w:val="000000"/>
               </w:rPr>
-              <w:t xml:space="preserve">0.93</w:t>
-            </w:r>
-          </w:p>
-        </w:tc>
-        <w:tc>
-          <w:tcPr>
-            <w:tcBorders>
-              <w:top w:val="dashed" w:sz="8" w:space="0" w:color="A9A9A9"/>
-            </w:tcBorders>
-            <w:shd w:val="clear" w:color="auto" w:fill="FFFFFF"/>
-            <w:tcMar>
-              <w:top w:w="0" w:type="dxa"/>
-              <w:bottom w:w="0" w:type="dxa"/>
-              <w:left w:w="0" w:type="dxa"/>
-              <w:right w:w="0" w:type="dxa"/>
-            </w:tcMar>
-            <w:vAlign w:val="center"/>
-          </w:tcPr>
-          <w:p>
-            <w:pPr>
-              <w:jc w:val="right"/>
-              <w:spacing w:after="100" w:before="100" w:line="240"/>
-              <w:ind w:firstLine="0" w:left="100" w:right="100"/>
-            </w:pPr>
-            <w:r xmlns:w="http://schemas.openxmlformats.org/wordprocessingml/2006/main" xmlns:wp="http://schemas.openxmlformats.org/drawingml/2006/wordprocessingDrawing" xmlns:r="http://schemas.openxmlformats.org/officeDocument/2006/relationships" xmlns:w14="http://schemas.microsoft.com/office/word/2010/wordml">
-              <w:rPr>
-                <w:rFonts w:ascii="DejaVu Sans" w:hAnsi="DejaVu Sans" w:eastAsia="DejaVu Sans" w:cs="DejaVu Sans"/>
-                <w:sz w:val="22"/>
-                <w:szCs w:val="22"/>
-                <w:color w:val="000000"/>
-              </w:rPr>
               <w:t xml:space="preserve">1.00</w:t>
             </w:r>
           </w:p>
@@ -18245,35 +18121,6 @@
                 <w:szCs w:val="22"/>
                 <w:color w:val="000000"/>
               </w:rPr>
-              <w:t xml:space="preserve">0.03</w:t>
-            </w:r>
-          </w:p>
-        </w:tc>
-        <w:tc>
-          <w:tcPr>
-            <w:tcBorders/>
-            <w:shd w:val="clear" w:color="auto" w:fill="FFFFFF"/>
-            <w:tcMar>
-              <w:top w:w="0" w:type="dxa"/>
-              <w:bottom w:w="0" w:type="dxa"/>
-              <w:left w:w="0" w:type="dxa"/>
-              <w:right w:w="0" w:type="dxa"/>
-            </w:tcMar>
-            <w:vAlign w:val="center"/>
-          </w:tcPr>
-          <w:p>
-            <w:pPr>
-              <w:jc w:val="right"/>
-              <w:spacing w:after="100" w:before="100" w:line="240"/>
-              <w:ind w:firstLine="0" w:left="100" w:right="100"/>
-            </w:pPr>
-            <w:r xmlns:w="http://schemas.openxmlformats.org/wordprocessingml/2006/main" xmlns:wp="http://schemas.openxmlformats.org/drawingml/2006/wordprocessingDrawing" xmlns:r="http://schemas.openxmlformats.org/officeDocument/2006/relationships" xmlns:w14="http://schemas.microsoft.com/office/word/2010/wordml">
-              <w:rPr>
-                <w:rFonts w:ascii="DejaVu Sans" w:hAnsi="DejaVu Sans" w:eastAsia="DejaVu Sans" w:cs="DejaVu Sans"/>
-                <w:sz w:val="22"/>
-                <w:szCs w:val="22"/>
-                <w:color w:val="000000"/>
-              </w:rPr>
               <w:t xml:space="preserve">0.15</w:t>
             </w:r>
           </w:p>
@@ -18436,37 +18283,6 @@
                 <w:color w:val="000000"/>
               </w:rPr>
               <w:t xml:space="preserve">0.04</w:t>
-            </w:r>
-          </w:p>
-        </w:tc>
-        <w:tc>
-          <w:tcPr>
-            <w:tcBorders>
-              <w:bottom w:val="single" w:sz="16" w:space="0" w:color="666666"/>
-            </w:tcBorders>
-            <w:shd w:val="clear" w:color="auto" w:fill="FFFFFF"/>
-            <w:tcMar>
-              <w:top w:w="0" w:type="dxa"/>
-              <w:bottom w:w="0" w:type="dxa"/>
-              <w:left w:w="0" w:type="dxa"/>
-              <w:right w:w="0" w:type="dxa"/>
-            </w:tcMar>
-            <w:vAlign w:val="center"/>
-          </w:tcPr>
-          <w:p>
-            <w:pPr>
-              <w:jc w:val="right"/>
-              <w:spacing w:after="100" w:before="100" w:line="240"/>
-              <w:ind w:firstLine="0" w:left="100" w:right="100"/>
-            </w:pPr>
-            <w:r xmlns:w="http://schemas.openxmlformats.org/wordprocessingml/2006/main" xmlns:wp="http://schemas.openxmlformats.org/drawingml/2006/wordprocessingDrawing" xmlns:r="http://schemas.openxmlformats.org/officeDocument/2006/relationships" xmlns:w14="http://schemas.microsoft.com/office/word/2010/wordml">
-              <w:rPr>
-                <w:rFonts w:ascii="DejaVu Sans" w:hAnsi="DejaVu Sans" w:eastAsia="DejaVu Sans" w:cs="DejaVu Sans"/>
-                <w:sz w:val="22"/>
-                <w:szCs w:val="22"/>
-                <w:color w:val="000000"/>
-              </w:rPr>
-              <w:t xml:space="preserve">0.50</w:t>
             </w:r>
           </w:p>
         </w:tc>

</xml_diff>

<commit_message>
add oxygen isotope test
</commit_message>
<xml_diff>
--- a/figures/supplemental_tables.docx
+++ b/figures/supplemental_tables.docx
@@ -18315,6 +18315,817 @@
               </w:rPr>
               <w:t xml:space="preserve">1.00</w:t>
             </w:r>
+          </w:p>
+        </w:tc>
+      </w:tr>
+    </w:tbl>
+    <w:p xmlns:w="http://schemas.openxmlformats.org/wordprocessingml/2006/main" xmlns:wp="http://schemas.openxmlformats.org/drawingml/2006/wordprocessingDrawing" xmlns:r="http://schemas.openxmlformats.org/officeDocument/2006/relationships" xmlns:w14="http://schemas.microsoft.com/office/word/2010/wordml">
+      <w:pPr/>
+      <w:r>
+        <w:br w:type="page"/>
+      </w:r>
+    </w:p>
+    <w:tbl xmlns:w="http://schemas.openxmlformats.org/wordprocessingml/2006/main" xmlns:r="http://schemas.openxmlformats.org/officeDocument/2006/relationships" xmlns:w14="http://schemas.microsoft.com/office/word/2010/wordml" xmlns:wp="http://schemas.openxmlformats.org/drawingml/2006/wordprocessingDrawing" xmlns:a="http://schemas.openxmlformats.org/drawingml/2006/main" xmlns:pic="http://schemas.openxmlformats.org/drawingml/2006/picture">
+      <w:tblPr>
+        NA"/&gt;
+        <w:tblLayout w:type="fixed"/>
+        <w:jc w:val="center"/>
+        <w:tblLook w:firstRow="1" w:lastRow="0" w:firstColumn="0" w:lastColumn="0" w:noHBand="0" w:noVBand="1"/>
+      </w:tblPr>
+      <w:tblGrid>
+        <w:gridCol w:w="2833"/>
+        <w:gridCol w:w="1382"/>
+        <w:gridCol w:w="1362"/>
+        <w:gridCol w:w="1365"/>
+        <w:gridCol w:w="2939"/>
+      </w:tblGrid>
+      <w:tr>
+        <w:trPr>
+          <w:cantSplit/>
+          <w:trHeight w:val="624" w:hRule="auto"/>
+          <w:tblHeader/>
+        </w:trPr>
+        <w:tc>
+          <w:tcPr>
+            <w:tcBorders>
+              <w:bottom w:val="single" w:sz="16" w:space="0" w:color="666666"/>
+              <w:top w:val="single" w:sz="16" w:space="0" w:color="666666"/>
+            </w:tcBorders>
+            <w:shd w:val="clear" w:color="auto" w:fill="FFFFFF"/>
+            <w:tcMar>
+              <w:top w:w="0" w:type="dxa"/>
+              <w:bottom w:w="0" w:type="dxa"/>
+              <w:left w:w="0" w:type="dxa"/>
+              <w:right w:w="0" w:type="dxa"/>
+            </w:tcMar>
+            <w:vAlign w:val="center"/>
+          </w:tcPr>
+          <w:p>
+            <w:pPr>
+              <w:jc w:val="left"/>
+              <w:spacing w:after="100" w:before="100" w:line="240"/>
+              <w:ind w:firstLine="0" w:left="100" w:right="100"/>
+            </w:pPr>
+            <w:r xmlns:w="http://schemas.openxmlformats.org/wordprocessingml/2006/main" xmlns:wp="http://schemas.openxmlformats.org/drawingml/2006/wordprocessingDrawing" xmlns:r="http://schemas.openxmlformats.org/officeDocument/2006/relationships" xmlns:w14="http://schemas.microsoft.com/office/word/2010/wordml">
+              <w:rPr>
+                <w:rFonts w:ascii="DejaVu Sans" w:hAnsi="DejaVu Sans" w:eastAsia="DejaVu Sans" w:cs="DejaVu Sans"/>
+                <w:sz w:val="22"/>
+                <w:szCs w:val="22"/>
+                <w:color w:val="000000"/>
+              </w:rPr>
+              <w:t xml:space="preserve">Effect</w:t>
+            </w:r>
+          </w:p>
+        </w:tc>
+        <w:tc>
+          <w:tcPr>
+            <w:tcBorders>
+              <w:bottom w:val="single" w:sz="16" w:space="0" w:color="666666"/>
+              <w:top w:val="single" w:sz="16" w:space="0" w:color="666666"/>
+            </w:tcBorders>
+            <w:shd w:val="clear" w:color="auto" w:fill="FFFFFF"/>
+            <w:tcMar>
+              <w:top w:w="0" w:type="dxa"/>
+              <w:bottom w:w="0" w:type="dxa"/>
+              <w:left w:w="0" w:type="dxa"/>
+              <w:right w:w="0" w:type="dxa"/>
+            </w:tcMar>
+            <w:vAlign w:val="center"/>
+          </w:tcPr>
+          <w:p>
+            <w:pPr>
+              <w:jc w:val="right"/>
+              <w:spacing w:after="100" w:before="100" w:line="240"/>
+              <w:ind w:firstLine="0" w:left="100" w:right="100"/>
+            </w:pPr>
+            <w:r xmlns:w="http://schemas.openxmlformats.org/wordprocessingml/2006/main" xmlns:wp="http://schemas.openxmlformats.org/drawingml/2006/wordprocessingDrawing" xmlns:r="http://schemas.openxmlformats.org/officeDocument/2006/relationships" xmlns:w14="http://schemas.microsoft.com/office/word/2010/wordml">
+              <w:rPr>
+                <w:rFonts w:ascii="DejaVu Sans" w:hAnsi="DejaVu Sans" w:eastAsia="DejaVu Sans" w:cs="DejaVu Sans"/>
+                <w:sz w:val="22"/>
+                <w:szCs w:val="22"/>
+                <w:color w:val="000000"/>
+              </w:rPr>
+              <w:t xml:space="preserve">Estimate</w:t>
+            </w:r>
+          </w:p>
+        </w:tc>
+        <w:tc>
+          <w:tcPr>
+            <w:tcBorders>
+              <w:bottom w:val="single" w:sz="16" w:space="0" w:color="666666"/>
+              <w:top w:val="single" w:sz="16" w:space="0" w:color="666666"/>
+            </w:tcBorders>
+            <w:shd w:val="clear" w:color="auto" w:fill="FFFFFF"/>
+            <w:tcMar>
+              <w:top w:w="0" w:type="dxa"/>
+              <w:bottom w:w="0" w:type="dxa"/>
+              <w:left w:w="0" w:type="dxa"/>
+              <w:right w:w="0" w:type="dxa"/>
+            </w:tcMar>
+            <w:vAlign w:val="center"/>
+          </w:tcPr>
+          <w:p>
+            <w:pPr>
+              <w:jc w:val="right"/>
+              <w:spacing w:after="100" w:before="100" w:line="240"/>
+              <w:ind w:firstLine="0" w:left="100" w:right="100"/>
+            </w:pPr>
+            <w:r xmlns:w="http://schemas.openxmlformats.org/wordprocessingml/2006/main" xmlns:wp="http://schemas.openxmlformats.org/drawingml/2006/wordprocessingDrawing" xmlns:r="http://schemas.openxmlformats.org/officeDocument/2006/relationships" xmlns:w14="http://schemas.microsoft.com/office/word/2010/wordml">
+              <w:rPr>
+                <w:rFonts w:ascii="DejaVu Sans" w:hAnsi="DejaVu Sans" w:eastAsia="DejaVu Sans" w:cs="DejaVu Sans"/>
+                <w:sz w:val="22"/>
+                <w:szCs w:val="22"/>
+                <w:color w:val="000000"/>
+              </w:rPr>
+              <w:t xml:space="preserve">Lower CI</w:t>
+            </w:r>
+          </w:p>
+        </w:tc>
+        <w:tc>
+          <w:tcPr>
+            <w:tcBorders>
+              <w:bottom w:val="single" w:sz="16" w:space="0" w:color="666666"/>
+              <w:top w:val="single" w:sz="16" w:space="0" w:color="666666"/>
+            </w:tcBorders>
+            <w:shd w:val="clear" w:color="auto" w:fill="FFFFFF"/>
+            <w:tcMar>
+              <w:top w:w="0" w:type="dxa"/>
+              <w:bottom w:w="0" w:type="dxa"/>
+              <w:left w:w="0" w:type="dxa"/>
+              <w:right w:w="0" w:type="dxa"/>
+            </w:tcMar>
+            <w:vAlign w:val="center"/>
+          </w:tcPr>
+          <w:p>
+            <w:pPr>
+              <w:jc w:val="right"/>
+              <w:spacing w:after="100" w:before="100" w:line="240"/>
+              <w:ind w:firstLine="0" w:left="100" w:right="100"/>
+            </w:pPr>
+            <w:r xmlns:w="http://schemas.openxmlformats.org/wordprocessingml/2006/main" xmlns:wp="http://schemas.openxmlformats.org/drawingml/2006/wordprocessingDrawing" xmlns:r="http://schemas.openxmlformats.org/officeDocument/2006/relationships" xmlns:w14="http://schemas.microsoft.com/office/word/2010/wordml">
+              <w:rPr>
+                <w:rFonts w:ascii="DejaVu Sans" w:hAnsi="DejaVu Sans" w:eastAsia="DejaVu Sans" w:cs="DejaVu Sans"/>
+                <w:sz w:val="22"/>
+                <w:szCs w:val="22"/>
+                <w:color w:val="000000"/>
+              </w:rPr>
+              <w:t xml:space="preserve">Upper CI</w:t>
+            </w:r>
+          </w:p>
+        </w:tc>
+        <w:tc>
+          <w:tcPr>
+            <w:tcBorders>
+              <w:bottom w:val="single" w:sz="16" w:space="0" w:color="666666"/>
+              <w:top w:val="single" w:sz="16" w:space="0" w:color="666666"/>
+            </w:tcBorders>
+            <w:shd w:val="clear" w:color="auto" w:fill="FFFFFF"/>
+            <w:tcMar>
+              <w:top w:w="0" w:type="dxa"/>
+              <w:bottom w:w="0" w:type="dxa"/>
+              <w:left w:w="0" w:type="dxa"/>
+              <w:right w:w="0" w:type="dxa"/>
+            </w:tcMar>
+            <w:vAlign w:val="center"/>
+          </w:tcPr>
+          <w:p>
+            <w:pPr>
+              <w:jc w:val="left"/>
+              <w:spacing w:after="100" w:before="100" w:line="240"/>
+              <w:ind w:firstLine="0" w:left="100" w:right="100"/>
+            </w:pPr>
+            <w:r xmlns:w="http://schemas.openxmlformats.org/wordprocessingml/2006/main" xmlns:wp="http://schemas.openxmlformats.org/drawingml/2006/wordprocessingDrawing" xmlns:r="http://schemas.openxmlformats.org/officeDocument/2006/relationships" xmlns:w14="http://schemas.microsoft.com/office/word/2010/wordml">
+              <w:rPr>
+                <w:rFonts w:ascii="DejaVu Sans" w:hAnsi="DejaVu Sans" w:eastAsia="DejaVu Sans" w:cs="DejaVu Sans"/>
+                <w:sz w:val="22"/>
+                <w:szCs w:val="22"/>
+                <w:color w:val="000000"/>
+              </w:rPr>
+              <w:t xml:space="preserve">Isotope data</w:t>
+            </w:r>
+          </w:p>
+        </w:tc>
+      </w:tr>
+      <w:tr>
+        <w:trPr>
+          <w:cantSplit/>
+          <w:trHeight w:val="624" w:hRule="auto"/>
+        </w:trPr>
+        <w:tc>
+          <w:tcPr>
+            <w:tcBorders/>
+            <w:shd w:val="clear" w:color="auto" w:fill="FFFFFF"/>
+            <w:tcMar>
+              <w:top w:w="0" w:type="dxa"/>
+              <w:bottom w:w="0" w:type="dxa"/>
+              <w:left w:w="0" w:type="dxa"/>
+              <w:right w:w="0" w:type="dxa"/>
+            </w:tcMar>
+            <w:vAlign w:val="center"/>
+          </w:tcPr>
+          <w:p>
+            <w:pPr>
+              <w:jc w:val="left"/>
+              <w:spacing w:after="100" w:before="100" w:line="240"/>
+              <w:ind w:firstLine="0" w:left="100" w:right="100"/>
+            </w:pPr>
+            <w:r xmlns:w="http://schemas.openxmlformats.org/wordprocessingml/2006/main" xmlns:wp="http://schemas.openxmlformats.org/drawingml/2006/wordprocessingDrawing" xmlns:r="http://schemas.openxmlformats.org/officeDocument/2006/relationships" xmlns:w14="http://schemas.microsoft.com/office/word/2010/wordml">
+              <w:rPr>
+                <w:rFonts w:ascii="DejaVu Sans" w:hAnsi="DejaVu Sans" w:eastAsia="DejaVu Sans" w:cs="DejaVu Sans"/>
+                <w:sz w:val="22"/>
+                <w:szCs w:val="22"/>
+                <w:color w:val="000000"/>
+              </w:rPr>
+              <w:t xml:space="preserve">Difference in medians</w:t>
+            </w:r>
+          </w:p>
+        </w:tc>
+        <w:tc>
+          <w:tcPr>
+            <w:tcBorders/>
+            <w:shd w:val="clear" w:color="auto" w:fill="FFFFFF"/>
+            <w:tcMar>
+              <w:top w:w="0" w:type="dxa"/>
+              <w:bottom w:w="0" w:type="dxa"/>
+              <w:left w:w="0" w:type="dxa"/>
+              <w:right w:w="0" w:type="dxa"/>
+            </w:tcMar>
+            <w:vAlign w:val="center"/>
+          </w:tcPr>
+          <w:p>
+            <w:pPr>
+              <w:jc w:val="right"/>
+              <w:spacing w:after="100" w:before="100" w:line="240"/>
+              <w:ind w:firstLine="0" w:left="100" w:right="100"/>
+            </w:pPr>
+            <w:r xmlns:w="http://schemas.openxmlformats.org/wordprocessingml/2006/main" xmlns:wp="http://schemas.openxmlformats.org/drawingml/2006/wordprocessingDrawing" xmlns:r="http://schemas.openxmlformats.org/officeDocument/2006/relationships" xmlns:w14="http://schemas.microsoft.com/office/word/2010/wordml">
+              <w:rPr>
+                <w:rFonts w:ascii="DejaVu Sans" w:hAnsi="DejaVu Sans" w:eastAsia="DejaVu Sans" w:cs="DejaVu Sans"/>
+                <w:sz w:val="22"/>
+                <w:szCs w:val="22"/>
+                <w:color w:val="000000"/>
+              </w:rPr>
+              <w:t xml:space="preserve">1.64</w:t>
+            </w:r>
+          </w:p>
+        </w:tc>
+        <w:tc>
+          <w:tcPr>
+            <w:tcBorders/>
+            <w:shd w:val="clear" w:color="auto" w:fill="FFFFFF"/>
+            <w:tcMar>
+              <w:top w:w="0" w:type="dxa"/>
+              <w:bottom w:w="0" w:type="dxa"/>
+              <w:left w:w="0" w:type="dxa"/>
+              <w:right w:w="0" w:type="dxa"/>
+            </w:tcMar>
+            <w:vAlign w:val="center"/>
+          </w:tcPr>
+          <w:p>
+            <w:pPr>
+              <w:jc w:val="right"/>
+              <w:spacing w:after="100" w:before="100" w:line="240"/>
+              <w:ind w:firstLine="0" w:left="100" w:right="100"/>
+            </w:pPr>
+            <w:r xmlns:w="http://schemas.openxmlformats.org/wordprocessingml/2006/main" xmlns:wp="http://schemas.openxmlformats.org/drawingml/2006/wordprocessingDrawing" xmlns:r="http://schemas.openxmlformats.org/officeDocument/2006/relationships" xmlns:w14="http://schemas.microsoft.com/office/word/2010/wordml">
+              <w:rPr>
+                <w:rFonts w:ascii="DejaVu Sans" w:hAnsi="DejaVu Sans" w:eastAsia="DejaVu Sans" w:cs="DejaVu Sans"/>
+                <w:sz w:val="22"/>
+                <w:szCs w:val="22"/>
+                <w:color w:val="000000"/>
+              </w:rPr>
+              <w:t xml:space="preserve">1.53</w:t>
+            </w:r>
+          </w:p>
+        </w:tc>
+        <w:tc>
+          <w:tcPr>
+            <w:tcBorders/>
+            <w:shd w:val="clear" w:color="auto" w:fill="FFFFFF"/>
+            <w:tcMar>
+              <w:top w:w="0" w:type="dxa"/>
+              <w:bottom w:w="0" w:type="dxa"/>
+              <w:left w:w="0" w:type="dxa"/>
+              <w:right w:w="0" w:type="dxa"/>
+            </w:tcMar>
+            <w:vAlign w:val="center"/>
+          </w:tcPr>
+          <w:p>
+            <w:pPr>
+              <w:jc w:val="right"/>
+              <w:spacing w:after="100" w:before="100" w:line="240"/>
+              <w:ind w:firstLine="0" w:left="100" w:right="100"/>
+            </w:pPr>
+            <w:r xmlns:w="http://schemas.openxmlformats.org/wordprocessingml/2006/main" xmlns:wp="http://schemas.openxmlformats.org/drawingml/2006/wordprocessingDrawing" xmlns:r="http://schemas.openxmlformats.org/officeDocument/2006/relationships" xmlns:w14="http://schemas.microsoft.com/office/word/2010/wordml">
+              <w:rPr>
+                <w:rFonts w:ascii="DejaVu Sans" w:hAnsi="DejaVu Sans" w:eastAsia="DejaVu Sans" w:cs="DejaVu Sans"/>
+                <w:sz w:val="22"/>
+                <w:szCs w:val="22"/>
+                <w:color w:val="000000"/>
+              </w:rPr>
+              <w:t xml:space="preserve">1.71</w:t>
+            </w:r>
+          </w:p>
+        </w:tc>
+        <w:tc>
+          <w:tcPr>
+            <w:vMerge w:val="restart"/>
+            <w:tcBorders>
+              <w:bottom w:val="dashed" w:sz="8" w:space="0" w:color="A9A9A9"/>
+            </w:tcBorders>
+            <w:shd w:val="clear" w:color="auto" w:fill="FFFFFF"/>
+            <w:tcMar>
+              <w:top w:w="0" w:type="dxa"/>
+              <w:bottom w:w="0" w:type="dxa"/>
+              <w:left w:w="0" w:type="dxa"/>
+              <w:right w:w="0" w:type="dxa"/>
+            </w:tcMar>
+            <w:vAlign w:val="center"/>
+          </w:tcPr>
+          <w:p>
+            <w:pPr>
+              <w:jc w:val="left"/>
+              <w:spacing w:after="100" w:before="100" w:line="240"/>
+              <w:ind w:firstLine="0" w:left="100" w:right="100"/>
+            </w:pPr>
+            <w:r xmlns:w="http://schemas.openxmlformats.org/wordprocessingml/2006/main" xmlns:wp="http://schemas.openxmlformats.org/drawingml/2006/wordprocessingDrawing" xmlns:r="http://schemas.openxmlformats.org/officeDocument/2006/relationships" xmlns:w14="http://schemas.microsoft.com/office/word/2010/wordml">
+              <w:rPr>
+                <w:rFonts w:ascii="DejaVu Sans" w:hAnsi="DejaVu Sans" w:eastAsia="DejaVu Sans" w:cs="DejaVu Sans"/>
+                <w:sz w:val="22"/>
+                <w:szCs w:val="22"/>
+                <w:color w:val="000000"/>
+              </w:rPr>
+              <w:t xml:space="preserve">Song et al. 2019</w:t>
+            </w:r>
+          </w:p>
+        </w:tc>
+      </w:tr>
+      <w:tr>
+        <w:trPr>
+          <w:cantSplit/>
+          <w:trHeight w:val="624" w:hRule="auto"/>
+        </w:trPr>
+        <w:tc>
+          <w:tcPr>
+            <w:tcBorders>
+              <w:bottom w:val="dashed" w:sz="8" w:space="0" w:color="A9A9A9"/>
+            </w:tcBorders>
+            <w:shd w:val="clear" w:color="auto" w:fill="FFFFFF"/>
+            <w:tcMar>
+              <w:top w:w="0" w:type="dxa"/>
+              <w:bottom w:w="0" w:type="dxa"/>
+              <w:left w:w="0" w:type="dxa"/>
+              <w:right w:w="0" w:type="dxa"/>
+            </w:tcMar>
+            <w:vAlign w:val="center"/>
+          </w:tcPr>
+          <w:p>
+            <w:pPr>
+              <w:jc w:val="left"/>
+              <w:spacing w:after="100" w:before="100" w:line="240"/>
+              <w:ind w:firstLine="0" w:left="100" w:right="100"/>
+            </w:pPr>
+            <w:r xmlns:w="http://schemas.openxmlformats.org/wordprocessingml/2006/main" xmlns:wp="http://schemas.openxmlformats.org/drawingml/2006/wordprocessingDrawing" xmlns:r="http://schemas.openxmlformats.org/officeDocument/2006/relationships" xmlns:w14="http://schemas.microsoft.com/office/word/2010/wordml">
+              <w:rPr>
+                <w:rFonts w:ascii="DejaVu Sans" w:hAnsi="DejaVu Sans" w:eastAsia="DejaVu Sans" w:cs="DejaVu Sans"/>
+                <w:sz w:val="22"/>
+                <w:szCs w:val="22"/>
+                <w:color w:val="000000"/>
+              </w:rPr>
+              <w:t xml:space="preserve">Percentage Change</w:t>
+            </w:r>
+          </w:p>
+        </w:tc>
+        <w:tc>
+          <w:tcPr>
+            <w:tcBorders>
+              <w:bottom w:val="dashed" w:sz="8" w:space="0" w:color="A9A9A9"/>
+            </w:tcBorders>
+            <w:shd w:val="clear" w:color="auto" w:fill="FFFFFF"/>
+            <w:tcMar>
+              <w:top w:w="0" w:type="dxa"/>
+              <w:bottom w:w="0" w:type="dxa"/>
+              <w:left w:w="0" w:type="dxa"/>
+              <w:right w:w="0" w:type="dxa"/>
+            </w:tcMar>
+            <w:vAlign w:val="center"/>
+          </w:tcPr>
+          <w:p>
+            <w:pPr>
+              <w:jc w:val="right"/>
+              <w:spacing w:after="100" w:before="100" w:line="240"/>
+              <w:ind w:firstLine="0" w:left="100" w:right="100"/>
+            </w:pPr>
+            <w:r xmlns:w="http://schemas.openxmlformats.org/wordprocessingml/2006/main" xmlns:wp="http://schemas.openxmlformats.org/drawingml/2006/wordprocessingDrawing" xmlns:r="http://schemas.openxmlformats.org/officeDocument/2006/relationships" xmlns:w14="http://schemas.microsoft.com/office/word/2010/wordml">
+              <w:rPr>
+                <w:rFonts w:ascii="DejaVu Sans" w:hAnsi="DejaVu Sans" w:eastAsia="DejaVu Sans" w:cs="DejaVu Sans"/>
+                <w:sz w:val="22"/>
+                <w:szCs w:val="22"/>
+                <w:color w:val="000000"/>
+              </w:rPr>
+              <w:t xml:space="preserve">12.30</w:t>
+            </w:r>
+          </w:p>
+        </w:tc>
+        <w:tc>
+          <w:tcPr>
+            <w:tcBorders>
+              <w:bottom w:val="dashed" w:sz="8" w:space="0" w:color="A9A9A9"/>
+            </w:tcBorders>
+            <w:shd w:val="clear" w:color="auto" w:fill="FFFFFF"/>
+            <w:tcMar>
+              <w:top w:w="0" w:type="dxa"/>
+              <w:bottom w:w="0" w:type="dxa"/>
+              <w:left w:w="0" w:type="dxa"/>
+              <w:right w:w="0" w:type="dxa"/>
+            </w:tcMar>
+            <w:vAlign w:val="center"/>
+          </w:tcPr>
+          <w:p>
+            <w:pPr>
+              <w:jc w:val="right"/>
+              <w:spacing w:after="100" w:before="100" w:line="240"/>
+              <w:ind w:firstLine="0" w:left="100" w:right="100"/>
+            </w:pPr>
+            <w:r xmlns:w="http://schemas.openxmlformats.org/wordprocessingml/2006/main" xmlns:wp="http://schemas.openxmlformats.org/drawingml/2006/wordprocessingDrawing" xmlns:r="http://schemas.openxmlformats.org/officeDocument/2006/relationships" xmlns:w14="http://schemas.microsoft.com/office/word/2010/wordml">
+              <w:rPr>
+                <w:rFonts w:ascii="DejaVu Sans" w:hAnsi="DejaVu Sans" w:eastAsia="DejaVu Sans" w:cs="DejaVu Sans"/>
+                <w:sz w:val="22"/>
+                <w:szCs w:val="22"/>
+                <w:color w:val="000000"/>
+              </w:rPr>
+              <w:t xml:space="preserve">11.53</w:t>
+            </w:r>
+          </w:p>
+        </w:tc>
+        <w:tc>
+          <w:tcPr>
+            <w:tcBorders>
+              <w:bottom w:val="dashed" w:sz="8" w:space="0" w:color="A9A9A9"/>
+            </w:tcBorders>
+            <w:shd w:val="clear" w:color="auto" w:fill="FFFFFF"/>
+            <w:tcMar>
+              <w:top w:w="0" w:type="dxa"/>
+              <w:bottom w:w="0" w:type="dxa"/>
+              <w:left w:w="0" w:type="dxa"/>
+              <w:right w:w="0" w:type="dxa"/>
+            </w:tcMar>
+            <w:vAlign w:val="center"/>
+          </w:tcPr>
+          <w:p>
+            <w:pPr>
+              <w:jc w:val="right"/>
+              <w:spacing w:after="100" w:before="100" w:line="240"/>
+              <w:ind w:firstLine="0" w:left="100" w:right="100"/>
+            </w:pPr>
+            <w:r xmlns:w="http://schemas.openxmlformats.org/wordprocessingml/2006/main" xmlns:wp="http://schemas.openxmlformats.org/drawingml/2006/wordprocessingDrawing" xmlns:r="http://schemas.openxmlformats.org/officeDocument/2006/relationships" xmlns:w14="http://schemas.microsoft.com/office/word/2010/wordml">
+              <w:rPr>
+                <w:rFonts w:ascii="DejaVu Sans" w:hAnsi="DejaVu Sans" w:eastAsia="DejaVu Sans" w:cs="DejaVu Sans"/>
+                <w:sz w:val="22"/>
+                <w:szCs w:val="22"/>
+                <w:color w:val="000000"/>
+              </w:rPr>
+              <w:t xml:space="preserve">12.88</w:t>
+            </w:r>
+          </w:p>
+        </w:tc>
+        <w:tc>
+          <w:tcPr>
+            <w:vMerge/>
+            <w:tcBorders>
+              <w:bottom w:val="dashed" w:sz="8" w:space="0" w:color="A9A9A9"/>
+            </w:tcBorders>
+            <w:shd w:val="clear" w:color="auto" w:fill="FFFFFF"/>
+            <w:tcMar>
+              <w:top w:w="0" w:type="dxa"/>
+              <w:bottom w:w="0" w:type="dxa"/>
+              <w:left w:w="0" w:type="dxa"/>
+              <w:right w:w="0" w:type="dxa"/>
+            </w:tcMar>
+            <w:vAlign w:val="center"/>
+          </w:tcPr>
+          <w:p>
+            <w:pPr>
+              <w:jc w:val="left"/>
+              <w:spacing w:after="100" w:before="100" w:line="240"/>
+              <w:ind w:firstLine="0" w:left="100" w:right="100"/>
+            </w:pPr>
+          </w:p>
+        </w:tc>
+      </w:tr>
+      <w:tr>
+        <w:trPr>
+          <w:cantSplit/>
+          <w:trHeight w:val="624" w:hRule="auto"/>
+        </w:trPr>
+        <w:tc>
+          <w:tcPr>
+            <w:tcBorders>
+              <w:top w:val="dashed" w:sz="8" w:space="0" w:color="A9A9A9"/>
+            </w:tcBorders>
+            <w:shd w:val="clear" w:color="auto" w:fill="FFFFFF"/>
+            <w:tcMar>
+              <w:top w:w="0" w:type="dxa"/>
+              <w:bottom w:w="0" w:type="dxa"/>
+              <w:left w:w="0" w:type="dxa"/>
+              <w:right w:w="0" w:type="dxa"/>
+            </w:tcMar>
+            <w:vAlign w:val="center"/>
+          </w:tcPr>
+          <w:p>
+            <w:pPr>
+              <w:jc w:val="left"/>
+              <w:spacing w:after="100" w:before="100" w:line="240"/>
+              <w:ind w:firstLine="0" w:left="100" w:right="100"/>
+            </w:pPr>
+            <w:r xmlns:w="http://schemas.openxmlformats.org/wordprocessingml/2006/main" xmlns:wp="http://schemas.openxmlformats.org/drawingml/2006/wordprocessingDrawing" xmlns:r="http://schemas.openxmlformats.org/officeDocument/2006/relationships" xmlns:w14="http://schemas.microsoft.com/office/word/2010/wordml">
+              <w:rPr>
+                <w:rFonts w:ascii="DejaVu Sans" w:hAnsi="DejaVu Sans" w:eastAsia="DejaVu Sans" w:cs="DejaVu Sans"/>
+                <w:sz w:val="22"/>
+                <w:szCs w:val="22"/>
+                <w:color w:val="000000"/>
+              </w:rPr>
+              <w:t xml:space="preserve">Difference in medians</w:t>
+            </w:r>
+          </w:p>
+        </w:tc>
+        <w:tc>
+          <w:tcPr>
+            <w:tcBorders>
+              <w:top w:val="dashed" w:sz="8" w:space="0" w:color="A9A9A9"/>
+            </w:tcBorders>
+            <w:shd w:val="clear" w:color="auto" w:fill="FFFFFF"/>
+            <w:tcMar>
+              <w:top w:w="0" w:type="dxa"/>
+              <w:bottom w:w="0" w:type="dxa"/>
+              <w:left w:w="0" w:type="dxa"/>
+              <w:right w:w="0" w:type="dxa"/>
+            </w:tcMar>
+            <w:vAlign w:val="center"/>
+          </w:tcPr>
+          <w:p>
+            <w:pPr>
+              <w:jc w:val="right"/>
+              <w:spacing w:after="100" w:before="100" w:line="240"/>
+              <w:ind w:firstLine="0" w:left="100" w:right="100"/>
+            </w:pPr>
+            <w:r xmlns:w="http://schemas.openxmlformats.org/wordprocessingml/2006/main" xmlns:wp="http://schemas.openxmlformats.org/drawingml/2006/wordprocessingDrawing" xmlns:r="http://schemas.openxmlformats.org/officeDocument/2006/relationships" xmlns:w14="http://schemas.microsoft.com/office/word/2010/wordml">
+              <w:rPr>
+                <w:rFonts w:ascii="DejaVu Sans" w:hAnsi="DejaVu Sans" w:eastAsia="DejaVu Sans" w:cs="DejaVu Sans"/>
+                <w:sz w:val="22"/>
+                <w:szCs w:val="22"/>
+                <w:color w:val="000000"/>
+              </w:rPr>
+              <w:t xml:space="preserve">3.92</w:t>
+            </w:r>
+          </w:p>
+        </w:tc>
+        <w:tc>
+          <w:tcPr>
+            <w:tcBorders>
+              <w:top w:val="dashed" w:sz="8" w:space="0" w:color="A9A9A9"/>
+            </w:tcBorders>
+            <w:shd w:val="clear" w:color="auto" w:fill="FFFFFF"/>
+            <w:tcMar>
+              <w:top w:w="0" w:type="dxa"/>
+              <w:bottom w:w="0" w:type="dxa"/>
+              <w:left w:w="0" w:type="dxa"/>
+              <w:right w:w="0" w:type="dxa"/>
+            </w:tcMar>
+            <w:vAlign w:val="center"/>
+          </w:tcPr>
+          <w:p>
+            <w:pPr>
+              <w:jc w:val="right"/>
+              <w:spacing w:after="100" w:before="100" w:line="240"/>
+              <w:ind w:firstLine="0" w:left="100" w:right="100"/>
+            </w:pPr>
+            <w:r xmlns:w="http://schemas.openxmlformats.org/wordprocessingml/2006/main" xmlns:wp="http://schemas.openxmlformats.org/drawingml/2006/wordprocessingDrawing" xmlns:r="http://schemas.openxmlformats.org/officeDocument/2006/relationships" xmlns:w14="http://schemas.microsoft.com/office/word/2010/wordml">
+              <w:rPr>
+                <w:rFonts w:ascii="DejaVu Sans" w:hAnsi="DejaVu Sans" w:eastAsia="DejaVu Sans" w:cs="DejaVu Sans"/>
+                <w:sz w:val="22"/>
+                <w:szCs w:val="22"/>
+                <w:color w:val="000000"/>
+              </w:rPr>
+              <w:t xml:space="preserve">3.81</w:t>
+            </w:r>
+          </w:p>
+        </w:tc>
+        <w:tc>
+          <w:tcPr>
+            <w:tcBorders>
+              <w:top w:val="dashed" w:sz="8" w:space="0" w:color="A9A9A9"/>
+            </w:tcBorders>
+            <w:shd w:val="clear" w:color="auto" w:fill="FFFFFF"/>
+            <w:tcMar>
+              <w:top w:w="0" w:type="dxa"/>
+              <w:bottom w:w="0" w:type="dxa"/>
+              <w:left w:w="0" w:type="dxa"/>
+              <w:right w:w="0" w:type="dxa"/>
+            </w:tcMar>
+            <w:vAlign w:val="center"/>
+          </w:tcPr>
+          <w:p>
+            <w:pPr>
+              <w:jc w:val="right"/>
+              <w:spacing w:after="100" w:before="100" w:line="240"/>
+              <w:ind w:firstLine="0" w:left="100" w:right="100"/>
+            </w:pPr>
+            <w:r xmlns:w="http://schemas.openxmlformats.org/wordprocessingml/2006/main" xmlns:wp="http://schemas.openxmlformats.org/drawingml/2006/wordprocessingDrawing" xmlns:r="http://schemas.openxmlformats.org/officeDocument/2006/relationships" xmlns:w14="http://schemas.microsoft.com/office/word/2010/wordml">
+              <w:rPr>
+                <w:rFonts w:ascii="DejaVu Sans" w:hAnsi="DejaVu Sans" w:eastAsia="DejaVu Sans" w:cs="DejaVu Sans"/>
+                <w:sz w:val="22"/>
+                <w:szCs w:val="22"/>
+                <w:color w:val="000000"/>
+              </w:rPr>
+              <w:t xml:space="preserve">4.02</w:t>
+            </w:r>
+          </w:p>
+        </w:tc>
+        <w:tc>
+          <w:tcPr>
+            <w:vMerge w:val="restart"/>
+            <w:tcBorders>
+              <w:bottom w:val="single" w:sz="16" w:space="0" w:color="666666"/>
+              <w:top w:val="dashed" w:sz="8" w:space="0" w:color="A9A9A9"/>
+            </w:tcBorders>
+            <w:shd w:val="clear" w:color="auto" w:fill="FFFFFF"/>
+            <w:tcMar>
+              <w:top w:w="0" w:type="dxa"/>
+              <w:bottom w:w="0" w:type="dxa"/>
+              <w:left w:w="0" w:type="dxa"/>
+              <w:right w:w="0" w:type="dxa"/>
+            </w:tcMar>
+            <w:vAlign w:val="center"/>
+          </w:tcPr>
+          <w:p>
+            <w:pPr>
+              <w:jc w:val="left"/>
+              <w:spacing w:after="100" w:before="100" w:line="240"/>
+              <w:ind w:firstLine="0" w:left="100" w:right="100"/>
+            </w:pPr>
+            <w:r xmlns:w="http://schemas.openxmlformats.org/wordprocessingml/2006/main" xmlns:wp="http://schemas.openxmlformats.org/drawingml/2006/wordprocessingDrawing" xmlns:r="http://schemas.openxmlformats.org/officeDocument/2006/relationships" xmlns:w14="http://schemas.microsoft.com/office/word/2010/wordml">
+              <w:rPr>
+                <w:rFonts w:ascii="DejaVu Sans" w:hAnsi="DejaVu Sans" w:eastAsia="DejaVu Sans" w:cs="DejaVu Sans"/>
+                <w:sz w:val="22"/>
+                <w:szCs w:val="22"/>
+                <w:color w:val="000000"/>
+              </w:rPr>
+              <w:t xml:space="preserve">Veizer &amp; Prokoph 2015</w:t>
+            </w:r>
+          </w:p>
+        </w:tc>
+      </w:tr>
+      <w:tr>
+        <w:trPr>
+          <w:cantSplit/>
+          <w:trHeight w:val="624" w:hRule="auto"/>
+        </w:trPr>
+        <w:tc>
+          <w:tcPr>
+            <w:tcBorders>
+              <w:bottom w:val="single" w:sz="16" w:space="0" w:color="666666"/>
+            </w:tcBorders>
+            <w:shd w:val="clear" w:color="auto" w:fill="FFFFFF"/>
+            <w:tcMar>
+              <w:top w:w="0" w:type="dxa"/>
+              <w:bottom w:w="0" w:type="dxa"/>
+              <w:left w:w="0" w:type="dxa"/>
+              <w:right w:w="0" w:type="dxa"/>
+            </w:tcMar>
+            <w:vAlign w:val="center"/>
+          </w:tcPr>
+          <w:p>
+            <w:pPr>
+              <w:jc w:val="left"/>
+              <w:spacing w:after="100" w:before="100" w:line="240"/>
+              <w:ind w:firstLine="0" w:left="100" w:right="100"/>
+            </w:pPr>
+            <w:r xmlns:w="http://schemas.openxmlformats.org/wordprocessingml/2006/main" xmlns:wp="http://schemas.openxmlformats.org/drawingml/2006/wordprocessingDrawing" xmlns:r="http://schemas.openxmlformats.org/officeDocument/2006/relationships" xmlns:w14="http://schemas.microsoft.com/office/word/2010/wordml">
+              <w:rPr>
+                <w:rFonts w:ascii="DejaVu Sans" w:hAnsi="DejaVu Sans" w:eastAsia="DejaVu Sans" w:cs="DejaVu Sans"/>
+                <w:sz w:val="22"/>
+                <w:szCs w:val="22"/>
+                <w:color w:val="000000"/>
+              </w:rPr>
+              <w:t xml:space="preserve">Percentage Change</w:t>
+            </w:r>
+          </w:p>
+        </w:tc>
+        <w:tc>
+          <w:tcPr>
+            <w:tcBorders>
+              <w:bottom w:val="single" w:sz="16" w:space="0" w:color="666666"/>
+            </w:tcBorders>
+            <w:shd w:val="clear" w:color="auto" w:fill="FFFFFF"/>
+            <w:tcMar>
+              <w:top w:w="0" w:type="dxa"/>
+              <w:bottom w:w="0" w:type="dxa"/>
+              <w:left w:w="0" w:type="dxa"/>
+              <w:right w:w="0" w:type="dxa"/>
+            </w:tcMar>
+            <w:vAlign w:val="center"/>
+          </w:tcPr>
+          <w:p>
+            <w:pPr>
+              <w:jc w:val="right"/>
+              <w:spacing w:after="100" w:before="100" w:line="240"/>
+              <w:ind w:firstLine="0" w:left="100" w:right="100"/>
+            </w:pPr>
+            <w:r xmlns:w="http://schemas.openxmlformats.org/wordprocessingml/2006/main" xmlns:wp="http://schemas.openxmlformats.org/drawingml/2006/wordprocessingDrawing" xmlns:r="http://schemas.openxmlformats.org/officeDocument/2006/relationships" xmlns:w14="http://schemas.microsoft.com/office/word/2010/wordml">
+              <w:rPr>
+                <w:rFonts w:ascii="DejaVu Sans" w:hAnsi="DejaVu Sans" w:eastAsia="DejaVu Sans" w:cs="DejaVu Sans"/>
+                <w:sz w:val="22"/>
+                <w:szCs w:val="22"/>
+                <w:color w:val="000000"/>
+              </w:rPr>
+              <w:t xml:space="preserve">29.23</w:t>
+            </w:r>
+          </w:p>
+        </w:tc>
+        <w:tc>
+          <w:tcPr>
+            <w:tcBorders>
+              <w:bottom w:val="single" w:sz="16" w:space="0" w:color="666666"/>
+            </w:tcBorders>
+            <w:shd w:val="clear" w:color="auto" w:fill="FFFFFF"/>
+            <w:tcMar>
+              <w:top w:w="0" w:type="dxa"/>
+              <w:bottom w:w="0" w:type="dxa"/>
+              <w:left w:w="0" w:type="dxa"/>
+              <w:right w:w="0" w:type="dxa"/>
+            </w:tcMar>
+            <w:vAlign w:val="center"/>
+          </w:tcPr>
+          <w:p>
+            <w:pPr>
+              <w:jc w:val="right"/>
+              <w:spacing w:after="100" w:before="100" w:line="240"/>
+              <w:ind w:firstLine="0" w:left="100" w:right="100"/>
+            </w:pPr>
+            <w:r xmlns:w="http://schemas.openxmlformats.org/wordprocessingml/2006/main" xmlns:wp="http://schemas.openxmlformats.org/drawingml/2006/wordprocessingDrawing" xmlns:r="http://schemas.openxmlformats.org/officeDocument/2006/relationships" xmlns:w14="http://schemas.microsoft.com/office/word/2010/wordml">
+              <w:rPr>
+                <w:rFonts w:ascii="DejaVu Sans" w:hAnsi="DejaVu Sans" w:eastAsia="DejaVu Sans" w:cs="DejaVu Sans"/>
+                <w:sz w:val="22"/>
+                <w:szCs w:val="22"/>
+                <w:color w:val="000000"/>
+              </w:rPr>
+              <w:t xml:space="preserve">28.38</w:t>
+            </w:r>
+          </w:p>
+        </w:tc>
+        <w:tc>
+          <w:tcPr>
+            <w:tcBorders>
+              <w:bottom w:val="single" w:sz="16" w:space="0" w:color="666666"/>
+            </w:tcBorders>
+            <w:shd w:val="clear" w:color="auto" w:fill="FFFFFF"/>
+            <w:tcMar>
+              <w:top w:w="0" w:type="dxa"/>
+              <w:bottom w:w="0" w:type="dxa"/>
+              <w:left w:w="0" w:type="dxa"/>
+              <w:right w:w="0" w:type="dxa"/>
+            </w:tcMar>
+            <w:vAlign w:val="center"/>
+          </w:tcPr>
+          <w:p>
+            <w:pPr>
+              <w:jc w:val="right"/>
+              <w:spacing w:after="100" w:before="100" w:line="240"/>
+              <w:ind w:firstLine="0" w:left="100" w:right="100"/>
+            </w:pPr>
+            <w:r xmlns:w="http://schemas.openxmlformats.org/wordprocessingml/2006/main" xmlns:wp="http://schemas.openxmlformats.org/drawingml/2006/wordprocessingDrawing" xmlns:r="http://schemas.openxmlformats.org/officeDocument/2006/relationships" xmlns:w14="http://schemas.microsoft.com/office/word/2010/wordml">
+              <w:rPr>
+                <w:rFonts w:ascii="DejaVu Sans" w:hAnsi="DejaVu Sans" w:eastAsia="DejaVu Sans" w:cs="DejaVu Sans"/>
+                <w:sz w:val="22"/>
+                <w:szCs w:val="22"/>
+                <w:color w:val="000000"/>
+              </w:rPr>
+              <w:t xml:space="preserve">29.98</w:t>
+            </w:r>
+          </w:p>
+        </w:tc>
+        <w:tc>
+          <w:tcPr>
+            <w:vMerge/>
+            <w:tcBorders>
+              <w:bottom w:val="single" w:sz="16" w:space="0" w:color="666666"/>
+            </w:tcBorders>
+            <w:shd w:val="clear" w:color="auto" w:fill="FFFFFF"/>
+            <w:tcMar>
+              <w:top w:w="0" w:type="dxa"/>
+              <w:bottom w:w="0" w:type="dxa"/>
+              <w:left w:w="0" w:type="dxa"/>
+              <w:right w:w="0" w:type="dxa"/>
+            </w:tcMar>
+            <w:vAlign w:val="center"/>
+          </w:tcPr>
+          <w:p>
+            <w:pPr>
+              <w:jc w:val="left"/>
+              <w:spacing w:after="100" w:before="100" w:line="240"/>
+              <w:ind w:firstLine="0" w:left="100" w:right="100"/>
+            </w:pPr>
           </w:p>
         </w:tc>
       </w:tr>

</xml_diff>

<commit_message>
detrend time series and check for autocorrelation
</commit_message>
<xml_diff>
--- a/figures/supplemental_tables.docx
+++ b/figures/supplemental_tables.docx
@@ -17177,11 +17177,11 @@
       </w:tblPr>
       <w:tblGrid>
         <w:gridCol w:w="1694"/>
-        <w:gridCol w:w="980"/>
+        <w:gridCol w:w="901"/>
         <w:gridCol w:w="1362"/>
         <w:gridCol w:w="1365"/>
         <w:gridCol w:w="1537"/>
-        <w:gridCol w:w="1706"/>
+        <w:gridCol w:w="1687"/>
       </w:tblGrid>
       <w:tr>
         <w:trPr>
@@ -17377,7 +17377,7 @@
                 <w:szCs w:val="22"/>
                 <w:color w:val="000000"/>
               </w:rPr>
-              <w:t xml:space="preserve">p-value adj.</w:t>
+              <w:t xml:space="preserve">DW p-value</w:t>
             </w:r>
           </w:p>
         </w:tc>
@@ -17441,123 +17441,123 @@
                 <w:szCs w:val="22"/>
                 <w:color w:val="000000"/>
               </w:rPr>
-              <w:t xml:space="preserve">0.12</w:t>
-            </w:r>
-          </w:p>
-        </w:tc>
-        <w:tc>
-          <w:tcPr>
-            <w:tcBorders/>
-            <w:shd w:val="clear" w:color="auto" w:fill="FFFFFF"/>
-            <w:tcMar>
-              <w:top w:w="0" w:type="dxa"/>
-              <w:bottom w:w="0" w:type="dxa"/>
-              <w:left w:w="0" w:type="dxa"/>
-              <w:right w:w="0" w:type="dxa"/>
-            </w:tcMar>
-            <w:vAlign w:val="center"/>
-          </w:tcPr>
-          <w:p>
-            <w:pPr>
-              <w:jc w:val="right"/>
-              <w:spacing w:after="100" w:before="100" w:line="240"/>
-              <w:ind w:firstLine="0" w:left="100" w:right="100"/>
-            </w:pPr>
-            <w:r xmlns:w="http://schemas.openxmlformats.org/wordprocessingml/2006/main" xmlns:wp="http://schemas.openxmlformats.org/drawingml/2006/wordprocessingDrawing" xmlns:r="http://schemas.openxmlformats.org/officeDocument/2006/relationships" xmlns:w14="http://schemas.microsoft.com/office/word/2010/wordml">
-              <w:rPr>
-                <w:rFonts w:ascii="DejaVu Sans" w:hAnsi="DejaVu Sans" w:eastAsia="DejaVu Sans" w:cs="DejaVu Sans"/>
-                <w:sz w:val="22"/>
-                <w:szCs w:val="22"/>
-                <w:color w:val="000000"/>
-              </w:rPr>
-              <w:t xml:space="preserve">-0.10</w:t>
-            </w:r>
-          </w:p>
-        </w:tc>
-        <w:tc>
-          <w:tcPr>
-            <w:tcBorders/>
-            <w:shd w:val="clear" w:color="auto" w:fill="FFFFFF"/>
-            <w:tcMar>
-              <w:top w:w="0" w:type="dxa"/>
-              <w:bottom w:w="0" w:type="dxa"/>
-              <w:left w:w="0" w:type="dxa"/>
-              <w:right w:w="0" w:type="dxa"/>
-            </w:tcMar>
-            <w:vAlign w:val="center"/>
-          </w:tcPr>
-          <w:p>
-            <w:pPr>
-              <w:jc w:val="right"/>
-              <w:spacing w:after="100" w:before="100" w:line="240"/>
-              <w:ind w:firstLine="0" w:left="100" w:right="100"/>
-            </w:pPr>
-            <w:r xmlns:w="http://schemas.openxmlformats.org/wordprocessingml/2006/main" xmlns:wp="http://schemas.openxmlformats.org/drawingml/2006/wordprocessingDrawing" xmlns:r="http://schemas.openxmlformats.org/officeDocument/2006/relationships" xmlns:w14="http://schemas.microsoft.com/office/word/2010/wordml">
-              <w:rPr>
-                <w:rFonts w:ascii="DejaVu Sans" w:hAnsi="DejaVu Sans" w:eastAsia="DejaVu Sans" w:cs="DejaVu Sans"/>
-                <w:sz w:val="22"/>
-                <w:szCs w:val="22"/>
-                <w:color w:val="000000"/>
-              </w:rPr>
-              <w:t xml:space="preserve">0.33</w:t>
-            </w:r>
-          </w:p>
-        </w:tc>
-        <w:tc>
-          <w:tcPr>
-            <w:tcBorders/>
-            <w:shd w:val="clear" w:color="auto" w:fill="FFFFFF"/>
-            <w:tcMar>
-              <w:top w:w="0" w:type="dxa"/>
-              <w:bottom w:w="0" w:type="dxa"/>
-              <w:left w:w="0" w:type="dxa"/>
-              <w:right w:w="0" w:type="dxa"/>
-            </w:tcMar>
-            <w:vAlign w:val="center"/>
-          </w:tcPr>
-          <w:p>
-            <w:pPr>
-              <w:jc w:val="right"/>
-              <w:spacing w:after="100" w:before="100" w:line="240"/>
-              <w:ind w:firstLine="0" w:left="100" w:right="100"/>
-            </w:pPr>
-            <w:r xmlns:w="http://schemas.openxmlformats.org/wordprocessingml/2006/main" xmlns:wp="http://schemas.openxmlformats.org/drawingml/2006/wordprocessingDrawing" xmlns:r="http://schemas.openxmlformats.org/officeDocument/2006/relationships" xmlns:w14="http://schemas.microsoft.com/office/word/2010/wordml">
-              <w:rPr>
-                <w:rFonts w:ascii="DejaVu Sans" w:hAnsi="DejaVu Sans" w:eastAsia="DejaVu Sans" w:cs="DejaVu Sans"/>
-                <w:sz w:val="22"/>
-                <w:szCs w:val="22"/>
-                <w:color w:val="000000"/>
-              </w:rPr>
-              <w:t xml:space="preserve">0.01</w:t>
-            </w:r>
-          </w:p>
-        </w:tc>
-        <w:tc>
-          <w:tcPr>
-            <w:tcBorders/>
-            <w:shd w:val="clear" w:color="auto" w:fill="FFFFFF"/>
-            <w:tcMar>
-              <w:top w:w="0" w:type="dxa"/>
-              <w:bottom w:w="0" w:type="dxa"/>
-              <w:left w:w="0" w:type="dxa"/>
-              <w:right w:w="0" w:type="dxa"/>
-            </w:tcMar>
-            <w:vAlign w:val="center"/>
-          </w:tcPr>
-          <w:p>
-            <w:pPr>
-              <w:jc w:val="right"/>
-              <w:spacing w:after="100" w:before="100" w:line="240"/>
-              <w:ind w:firstLine="0" w:left="100" w:right="100"/>
-            </w:pPr>
-            <w:r xmlns:w="http://schemas.openxmlformats.org/wordprocessingml/2006/main" xmlns:wp="http://schemas.openxmlformats.org/drawingml/2006/wordprocessingDrawing" xmlns:r="http://schemas.openxmlformats.org/officeDocument/2006/relationships" xmlns:w14="http://schemas.microsoft.com/office/word/2010/wordml">
-              <w:rPr>
-                <w:rFonts w:ascii="DejaVu Sans" w:hAnsi="DejaVu Sans" w:eastAsia="DejaVu Sans" w:cs="DejaVu Sans"/>
-                <w:sz w:val="22"/>
-                <w:szCs w:val="22"/>
-                <w:color w:val="000000"/>
-              </w:rPr>
-              <w:t xml:space="preserve">1.00</w:t>
+              <w:t xml:space="preserve">0.15</w:t>
+            </w:r>
+          </w:p>
+        </w:tc>
+        <w:tc>
+          <w:tcPr>
+            <w:tcBorders/>
+            <w:shd w:val="clear" w:color="auto" w:fill="FFFFFF"/>
+            <w:tcMar>
+              <w:top w:w="0" w:type="dxa"/>
+              <w:bottom w:w="0" w:type="dxa"/>
+              <w:left w:w="0" w:type="dxa"/>
+              <w:right w:w="0" w:type="dxa"/>
+            </w:tcMar>
+            <w:vAlign w:val="center"/>
+          </w:tcPr>
+          <w:p>
+            <w:pPr>
+              <w:jc w:val="right"/>
+              <w:spacing w:after="100" w:before="100" w:line="240"/>
+              <w:ind w:firstLine="0" w:left="100" w:right="100"/>
+            </w:pPr>
+            <w:r xmlns:w="http://schemas.openxmlformats.org/wordprocessingml/2006/main" xmlns:wp="http://schemas.openxmlformats.org/drawingml/2006/wordprocessingDrawing" xmlns:r="http://schemas.openxmlformats.org/officeDocument/2006/relationships" xmlns:w14="http://schemas.microsoft.com/office/word/2010/wordml">
+              <w:rPr>
+                <w:rFonts w:ascii="DejaVu Sans" w:hAnsi="DejaVu Sans" w:eastAsia="DejaVu Sans" w:cs="DejaVu Sans"/>
+                <w:sz w:val="22"/>
+                <w:szCs w:val="22"/>
+                <w:color w:val="000000"/>
+              </w:rPr>
+              <w:t xml:space="preserve">-0.07</w:t>
+            </w:r>
+          </w:p>
+        </w:tc>
+        <w:tc>
+          <w:tcPr>
+            <w:tcBorders/>
+            <w:shd w:val="clear" w:color="auto" w:fill="FFFFFF"/>
+            <w:tcMar>
+              <w:top w:w="0" w:type="dxa"/>
+              <w:bottom w:w="0" w:type="dxa"/>
+              <w:left w:w="0" w:type="dxa"/>
+              <w:right w:w="0" w:type="dxa"/>
+            </w:tcMar>
+            <w:vAlign w:val="center"/>
+          </w:tcPr>
+          <w:p>
+            <w:pPr>
+              <w:jc w:val="right"/>
+              <w:spacing w:after="100" w:before="100" w:line="240"/>
+              <w:ind w:firstLine="0" w:left="100" w:right="100"/>
+            </w:pPr>
+            <w:r xmlns:w="http://schemas.openxmlformats.org/wordprocessingml/2006/main" xmlns:wp="http://schemas.openxmlformats.org/drawingml/2006/wordprocessingDrawing" xmlns:r="http://schemas.openxmlformats.org/officeDocument/2006/relationships" xmlns:w14="http://schemas.microsoft.com/office/word/2010/wordml">
+              <w:rPr>
+                <w:rFonts w:ascii="DejaVu Sans" w:hAnsi="DejaVu Sans" w:eastAsia="DejaVu Sans" w:cs="DejaVu Sans"/>
+                <w:sz w:val="22"/>
+                <w:szCs w:val="22"/>
+                <w:color w:val="000000"/>
+              </w:rPr>
+              <w:t xml:space="preserve">0.36</w:t>
+            </w:r>
+          </w:p>
+        </w:tc>
+        <w:tc>
+          <w:tcPr>
+            <w:tcBorders/>
+            <w:shd w:val="clear" w:color="auto" w:fill="FFFFFF"/>
+            <w:tcMar>
+              <w:top w:w="0" w:type="dxa"/>
+              <w:bottom w:w="0" w:type="dxa"/>
+              <w:left w:w="0" w:type="dxa"/>
+              <w:right w:w="0" w:type="dxa"/>
+            </w:tcMar>
+            <w:vAlign w:val="center"/>
+          </w:tcPr>
+          <w:p>
+            <w:pPr>
+              <w:jc w:val="right"/>
+              <w:spacing w:after="100" w:before="100" w:line="240"/>
+              <w:ind w:firstLine="0" w:left="100" w:right="100"/>
+            </w:pPr>
+            <w:r xmlns:w="http://schemas.openxmlformats.org/wordprocessingml/2006/main" xmlns:wp="http://schemas.openxmlformats.org/drawingml/2006/wordprocessingDrawing" xmlns:r="http://schemas.openxmlformats.org/officeDocument/2006/relationships" xmlns:w14="http://schemas.microsoft.com/office/word/2010/wordml">
+              <w:rPr>
+                <w:rFonts w:ascii="DejaVu Sans" w:hAnsi="DejaVu Sans" w:eastAsia="DejaVu Sans" w:cs="DejaVu Sans"/>
+                <w:sz w:val="22"/>
+                <w:szCs w:val="22"/>
+                <w:color w:val="000000"/>
+              </w:rPr>
+              <w:t xml:space="preserve">0.02</w:t>
+            </w:r>
+          </w:p>
+        </w:tc>
+        <w:tc>
+          <w:tcPr>
+            <w:tcBorders/>
+            <w:shd w:val="clear" w:color="auto" w:fill="FFFFFF"/>
+            <w:tcMar>
+              <w:top w:w="0" w:type="dxa"/>
+              <w:bottom w:w="0" w:type="dxa"/>
+              <w:left w:w="0" w:type="dxa"/>
+              <w:right w:w="0" w:type="dxa"/>
+            </w:tcMar>
+            <w:vAlign w:val="center"/>
+          </w:tcPr>
+          <w:p>
+            <w:pPr>
+              <w:jc w:val="right"/>
+              <w:spacing w:after="100" w:before="100" w:line="240"/>
+              <w:ind w:firstLine="0" w:left="100" w:right="100"/>
+            </w:pPr>
+            <w:r xmlns:w="http://schemas.openxmlformats.org/wordprocessingml/2006/main" xmlns:wp="http://schemas.openxmlformats.org/drawingml/2006/wordprocessingDrawing" xmlns:r="http://schemas.openxmlformats.org/officeDocument/2006/relationships" xmlns:w14="http://schemas.microsoft.com/office/word/2010/wordml">
+              <w:rPr>
+                <w:rFonts w:ascii="DejaVu Sans" w:hAnsi="DejaVu Sans" w:eastAsia="DejaVu Sans" w:cs="DejaVu Sans"/>
+                <w:sz w:val="22"/>
+                <w:szCs w:val="22"/>
+                <w:color w:val="000000"/>
+              </w:rPr>
+              <w:t xml:space="preserve">0.88</w:t>
             </w:r>
           </w:p>
         </w:tc>
@@ -17625,7 +17625,7 @@
                 <w:szCs w:val="22"/>
                 <w:color w:val="000000"/>
               </w:rPr>
-              <w:t xml:space="preserve">-0.01</w:t>
+              <w:t xml:space="preserve">0.22</w:t>
             </w:r>
           </w:p>
         </w:tc>
@@ -17656,7 +17656,7 @@
                 <w:szCs w:val="22"/>
                 <w:color w:val="000000"/>
               </w:rPr>
-              <w:t xml:space="preserve">-0.30</w:t>
+              <w:t xml:space="preserve">-0.08</w:t>
             </w:r>
           </w:p>
         </w:tc>
@@ -17687,7 +17687,7 @@
                 <w:szCs w:val="22"/>
                 <w:color w:val="000000"/>
               </w:rPr>
-              <w:t xml:space="preserve">0.28</w:t>
+              <w:t xml:space="preserve">0.48</w:t>
             </w:r>
           </w:p>
         </w:tc>
@@ -17718,7 +17718,7 @@
                 <w:szCs w:val="22"/>
                 <w:color w:val="000000"/>
               </w:rPr>
-              <w:t xml:space="preserve">0.00</w:t>
+              <w:t xml:space="preserve">0.05</w:t>
             </w:r>
           </w:p>
         </w:tc>
@@ -17817,6 +17817,99 @@
                 <w:szCs w:val="22"/>
                 <w:color w:val="000000"/>
               </w:rPr>
+              <w:t xml:space="preserve">0.14</w:t>
+            </w:r>
+          </w:p>
+        </w:tc>
+        <w:tc>
+          <w:tcPr>
+            <w:tcBorders>
+              <w:top w:val="dashed" w:sz="8" w:space="0" w:color="A9A9A9"/>
+            </w:tcBorders>
+            <w:shd w:val="clear" w:color="auto" w:fill="FFFFFF"/>
+            <w:tcMar>
+              <w:top w:w="0" w:type="dxa"/>
+              <w:bottom w:w="0" w:type="dxa"/>
+              <w:left w:w="0" w:type="dxa"/>
+              <w:right w:w="0" w:type="dxa"/>
+            </w:tcMar>
+            <w:vAlign w:val="center"/>
+          </w:tcPr>
+          <w:p>
+            <w:pPr>
+              <w:jc w:val="right"/>
+              <w:spacing w:after="100" w:before="100" w:line="240"/>
+              <w:ind w:firstLine="0" w:left="100" w:right="100"/>
+            </w:pPr>
+            <w:r xmlns:w="http://schemas.openxmlformats.org/wordprocessingml/2006/main" xmlns:wp="http://schemas.openxmlformats.org/drawingml/2006/wordprocessingDrawing" xmlns:r="http://schemas.openxmlformats.org/officeDocument/2006/relationships" xmlns:w14="http://schemas.microsoft.com/office/word/2010/wordml">
+              <w:rPr>
+                <w:rFonts w:ascii="DejaVu Sans" w:hAnsi="DejaVu Sans" w:eastAsia="DejaVu Sans" w:cs="DejaVu Sans"/>
+                <w:sz w:val="22"/>
+                <w:szCs w:val="22"/>
+                <w:color w:val="000000"/>
+              </w:rPr>
+              <w:t xml:space="preserve">-0.19</w:t>
+            </w:r>
+          </w:p>
+        </w:tc>
+        <w:tc>
+          <w:tcPr>
+            <w:tcBorders>
+              <w:top w:val="dashed" w:sz="8" w:space="0" w:color="A9A9A9"/>
+            </w:tcBorders>
+            <w:shd w:val="clear" w:color="auto" w:fill="FFFFFF"/>
+            <w:tcMar>
+              <w:top w:w="0" w:type="dxa"/>
+              <w:bottom w:w="0" w:type="dxa"/>
+              <w:left w:w="0" w:type="dxa"/>
+              <w:right w:w="0" w:type="dxa"/>
+            </w:tcMar>
+            <w:vAlign w:val="center"/>
+          </w:tcPr>
+          <w:p>
+            <w:pPr>
+              <w:jc w:val="right"/>
+              <w:spacing w:after="100" w:before="100" w:line="240"/>
+              <w:ind w:firstLine="0" w:left="100" w:right="100"/>
+            </w:pPr>
+            <w:r xmlns:w="http://schemas.openxmlformats.org/wordprocessingml/2006/main" xmlns:wp="http://schemas.openxmlformats.org/drawingml/2006/wordprocessingDrawing" xmlns:r="http://schemas.openxmlformats.org/officeDocument/2006/relationships" xmlns:w14="http://schemas.microsoft.com/office/word/2010/wordml">
+              <w:rPr>
+                <w:rFonts w:ascii="DejaVu Sans" w:hAnsi="DejaVu Sans" w:eastAsia="DejaVu Sans" w:cs="DejaVu Sans"/>
+                <w:sz w:val="22"/>
+                <w:szCs w:val="22"/>
+                <w:color w:val="000000"/>
+              </w:rPr>
+              <w:t xml:space="preserve">0.44</w:t>
+            </w:r>
+          </w:p>
+        </w:tc>
+        <w:tc>
+          <w:tcPr>
+            <w:tcBorders>
+              <w:top w:val="dashed" w:sz="8" w:space="0" w:color="A9A9A9"/>
+            </w:tcBorders>
+            <w:shd w:val="clear" w:color="auto" w:fill="FFFFFF"/>
+            <w:tcMar>
+              <w:top w:w="0" w:type="dxa"/>
+              <w:bottom w:w="0" w:type="dxa"/>
+              <w:left w:w="0" w:type="dxa"/>
+              <w:right w:w="0" w:type="dxa"/>
+            </w:tcMar>
+            <w:vAlign w:val="center"/>
+          </w:tcPr>
+          <w:p>
+            <w:pPr>
+              <w:jc w:val="right"/>
+              <w:spacing w:after="100" w:before="100" w:line="240"/>
+              <w:ind w:firstLine="0" w:left="100" w:right="100"/>
+            </w:pPr>
+            <w:r xmlns:w="http://schemas.openxmlformats.org/wordprocessingml/2006/main" xmlns:wp="http://schemas.openxmlformats.org/drawingml/2006/wordprocessingDrawing" xmlns:r="http://schemas.openxmlformats.org/officeDocument/2006/relationships" xmlns:w14="http://schemas.microsoft.com/office/word/2010/wordml">
+              <w:rPr>
+                <w:rFonts w:ascii="DejaVu Sans" w:hAnsi="DejaVu Sans" w:eastAsia="DejaVu Sans" w:cs="DejaVu Sans"/>
+                <w:sz w:val="22"/>
+                <w:szCs w:val="22"/>
+                <w:color w:val="000000"/>
+              </w:rPr>
               <w:t xml:space="preserve">0.02</w:t>
             </w:r>
           </w:p>
@@ -17848,100 +17941,7 @@
                 <w:szCs w:val="22"/>
                 <w:color w:val="000000"/>
               </w:rPr>
-              <w:t xml:space="preserve">-0.31</w:t>
-            </w:r>
-          </w:p>
-        </w:tc>
-        <w:tc>
-          <w:tcPr>
-            <w:tcBorders>
-              <w:top w:val="dashed" w:sz="8" w:space="0" w:color="A9A9A9"/>
-            </w:tcBorders>
-            <w:shd w:val="clear" w:color="auto" w:fill="FFFFFF"/>
-            <w:tcMar>
-              <w:top w:w="0" w:type="dxa"/>
-              <w:bottom w:w="0" w:type="dxa"/>
-              <w:left w:w="0" w:type="dxa"/>
-              <w:right w:w="0" w:type="dxa"/>
-            </w:tcMar>
-            <w:vAlign w:val="center"/>
-          </w:tcPr>
-          <w:p>
-            <w:pPr>
-              <w:jc w:val="right"/>
-              <w:spacing w:after="100" w:before="100" w:line="240"/>
-              <w:ind w:firstLine="0" w:left="100" w:right="100"/>
-            </w:pPr>
-            <w:r xmlns:w="http://schemas.openxmlformats.org/wordprocessingml/2006/main" xmlns:wp="http://schemas.openxmlformats.org/drawingml/2006/wordprocessingDrawing" xmlns:r="http://schemas.openxmlformats.org/officeDocument/2006/relationships" xmlns:w14="http://schemas.microsoft.com/office/word/2010/wordml">
-              <w:rPr>
-                <w:rFonts w:ascii="DejaVu Sans" w:hAnsi="DejaVu Sans" w:eastAsia="DejaVu Sans" w:cs="DejaVu Sans"/>
-                <w:sz w:val="22"/>
-                <w:szCs w:val="22"/>
-                <w:color w:val="000000"/>
-              </w:rPr>
-              <w:t xml:space="preserve">0.33</w:t>
-            </w:r>
-          </w:p>
-        </w:tc>
-        <w:tc>
-          <w:tcPr>
-            <w:tcBorders>
-              <w:top w:val="dashed" w:sz="8" w:space="0" w:color="A9A9A9"/>
-            </w:tcBorders>
-            <w:shd w:val="clear" w:color="auto" w:fill="FFFFFF"/>
-            <w:tcMar>
-              <w:top w:w="0" w:type="dxa"/>
-              <w:bottom w:w="0" w:type="dxa"/>
-              <w:left w:w="0" w:type="dxa"/>
-              <w:right w:w="0" w:type="dxa"/>
-            </w:tcMar>
-            <w:vAlign w:val="center"/>
-          </w:tcPr>
-          <w:p>
-            <w:pPr>
-              <w:jc w:val="right"/>
-              <w:spacing w:after="100" w:before="100" w:line="240"/>
-              <w:ind w:firstLine="0" w:left="100" w:right="100"/>
-            </w:pPr>
-            <w:r xmlns:w="http://schemas.openxmlformats.org/wordprocessingml/2006/main" xmlns:wp="http://schemas.openxmlformats.org/drawingml/2006/wordprocessingDrawing" xmlns:r="http://schemas.openxmlformats.org/officeDocument/2006/relationships" xmlns:w14="http://schemas.microsoft.com/office/word/2010/wordml">
-              <w:rPr>
-                <w:rFonts w:ascii="DejaVu Sans" w:hAnsi="DejaVu Sans" w:eastAsia="DejaVu Sans" w:cs="DejaVu Sans"/>
-                <w:sz w:val="22"/>
-                <w:szCs w:val="22"/>
-                <w:color w:val="000000"/>
-              </w:rPr>
-              <w:t xml:space="preserve">0.00</w:t>
-            </w:r>
-          </w:p>
-        </w:tc>
-        <w:tc>
-          <w:tcPr>
-            <w:tcBorders>
-              <w:top w:val="dashed" w:sz="8" w:space="0" w:color="A9A9A9"/>
-            </w:tcBorders>
-            <w:shd w:val="clear" w:color="auto" w:fill="FFFFFF"/>
-            <w:tcMar>
-              <w:top w:w="0" w:type="dxa"/>
-              <w:bottom w:w="0" w:type="dxa"/>
-              <w:left w:w="0" w:type="dxa"/>
-              <w:right w:w="0" w:type="dxa"/>
-            </w:tcMar>
-            <w:vAlign w:val="center"/>
-          </w:tcPr>
-          <w:p>
-            <w:pPr>
-              <w:jc w:val="right"/>
-              <w:spacing w:after="100" w:before="100" w:line="240"/>
-              <w:ind w:firstLine="0" w:left="100" w:right="100"/>
-            </w:pPr>
-            <w:r xmlns:w="http://schemas.openxmlformats.org/wordprocessingml/2006/main" xmlns:wp="http://schemas.openxmlformats.org/drawingml/2006/wordprocessingDrawing" xmlns:r="http://schemas.openxmlformats.org/officeDocument/2006/relationships" xmlns:w14="http://schemas.microsoft.com/office/word/2010/wordml">
-              <w:rPr>
-                <w:rFonts w:ascii="DejaVu Sans" w:hAnsi="DejaVu Sans" w:eastAsia="DejaVu Sans" w:cs="DejaVu Sans"/>
-                <w:sz w:val="22"/>
-                <w:szCs w:val="22"/>
-                <w:color w:val="000000"/>
-              </w:rPr>
-              <w:t xml:space="preserve">1.00</w:t>
+              <w:t xml:space="preserve">0.97</w:t>
             </w:r>
           </w:p>
         </w:tc>
@@ -18005,123 +18005,123 @@
                 <w:szCs w:val="22"/>
                 <w:color w:val="000000"/>
               </w:rPr>
-              <w:t xml:space="preserve">0.39</w:t>
-            </w:r>
-          </w:p>
-        </w:tc>
-        <w:tc>
-          <w:tcPr>
-            <w:tcBorders/>
-            <w:shd w:val="clear" w:color="auto" w:fill="FFFFFF"/>
-            <w:tcMar>
-              <w:top w:w="0" w:type="dxa"/>
-              <w:bottom w:w="0" w:type="dxa"/>
-              <w:left w:w="0" w:type="dxa"/>
-              <w:right w:w="0" w:type="dxa"/>
-            </w:tcMar>
-            <w:vAlign w:val="center"/>
-          </w:tcPr>
-          <w:p>
-            <w:pPr>
-              <w:jc w:val="right"/>
-              <w:spacing w:after="100" w:before="100" w:line="240"/>
-              <w:ind w:firstLine="0" w:left="100" w:right="100"/>
-            </w:pPr>
-            <w:r xmlns:w="http://schemas.openxmlformats.org/wordprocessingml/2006/main" xmlns:wp="http://schemas.openxmlformats.org/drawingml/2006/wordprocessingDrawing" xmlns:r="http://schemas.openxmlformats.org/officeDocument/2006/relationships" xmlns:w14="http://schemas.microsoft.com/office/word/2010/wordml">
-              <w:rPr>
-                <w:rFonts w:ascii="DejaVu Sans" w:hAnsi="DejaVu Sans" w:eastAsia="DejaVu Sans" w:cs="DejaVu Sans"/>
-                <w:sz w:val="22"/>
-                <w:szCs w:val="22"/>
-                <w:color w:val="000000"/>
-              </w:rPr>
-              <w:t xml:space="preserve">0.04</w:t>
-            </w:r>
-          </w:p>
-        </w:tc>
-        <w:tc>
-          <w:tcPr>
-            <w:tcBorders/>
-            <w:shd w:val="clear" w:color="auto" w:fill="FFFFFF"/>
-            <w:tcMar>
-              <w:top w:w="0" w:type="dxa"/>
-              <w:bottom w:w="0" w:type="dxa"/>
-              <w:left w:w="0" w:type="dxa"/>
-              <w:right w:w="0" w:type="dxa"/>
-            </w:tcMar>
-            <w:vAlign w:val="center"/>
-          </w:tcPr>
-          <w:p>
-            <w:pPr>
-              <w:jc w:val="right"/>
-              <w:spacing w:after="100" w:before="100" w:line="240"/>
-              <w:ind w:firstLine="0" w:left="100" w:right="100"/>
-            </w:pPr>
-            <w:r xmlns:w="http://schemas.openxmlformats.org/wordprocessingml/2006/main" xmlns:wp="http://schemas.openxmlformats.org/drawingml/2006/wordprocessingDrawing" xmlns:r="http://schemas.openxmlformats.org/officeDocument/2006/relationships" xmlns:w14="http://schemas.microsoft.com/office/word/2010/wordml">
-              <w:rPr>
-                <w:rFonts w:ascii="DejaVu Sans" w:hAnsi="DejaVu Sans" w:eastAsia="DejaVu Sans" w:cs="DejaVu Sans"/>
-                <w:sz w:val="22"/>
-                <w:szCs w:val="22"/>
-                <w:color w:val="000000"/>
-              </w:rPr>
-              <w:t xml:space="preserve">0.66</w:t>
-            </w:r>
-          </w:p>
-        </w:tc>
-        <w:tc>
-          <w:tcPr>
-            <w:tcBorders/>
-            <w:shd w:val="clear" w:color="auto" w:fill="FFFFFF"/>
-            <w:tcMar>
-              <w:top w:w="0" w:type="dxa"/>
-              <w:bottom w:w="0" w:type="dxa"/>
-              <w:left w:w="0" w:type="dxa"/>
-              <w:right w:w="0" w:type="dxa"/>
-            </w:tcMar>
-            <w:vAlign w:val="center"/>
-          </w:tcPr>
-          <w:p>
-            <w:pPr>
-              <w:jc w:val="right"/>
-              <w:spacing w:after="100" w:before="100" w:line="240"/>
-              <w:ind w:firstLine="0" w:left="100" w:right="100"/>
-            </w:pPr>
-            <w:r xmlns:w="http://schemas.openxmlformats.org/wordprocessingml/2006/main" xmlns:wp="http://schemas.openxmlformats.org/drawingml/2006/wordprocessingDrawing" xmlns:r="http://schemas.openxmlformats.org/officeDocument/2006/relationships" xmlns:w14="http://schemas.microsoft.com/office/word/2010/wordml">
-              <w:rPr>
-                <w:rFonts w:ascii="DejaVu Sans" w:hAnsi="DejaVu Sans" w:eastAsia="DejaVu Sans" w:cs="DejaVu Sans"/>
-                <w:sz w:val="22"/>
-                <w:szCs w:val="22"/>
-                <w:color w:val="000000"/>
-              </w:rPr>
-              <w:t xml:space="preserve">0.16</w:t>
-            </w:r>
-          </w:p>
-        </w:tc>
-        <w:tc>
-          <w:tcPr>
-            <w:tcBorders/>
-            <w:shd w:val="clear" w:color="auto" w:fill="FFFFFF"/>
-            <w:tcMar>
-              <w:top w:w="0" w:type="dxa"/>
-              <w:bottom w:w="0" w:type="dxa"/>
-              <w:left w:w="0" w:type="dxa"/>
-              <w:right w:w="0" w:type="dxa"/>
-            </w:tcMar>
-            <w:vAlign w:val="center"/>
-          </w:tcPr>
-          <w:p>
-            <w:pPr>
-              <w:jc w:val="right"/>
-              <w:spacing w:after="100" w:before="100" w:line="240"/>
-              <w:ind w:firstLine="0" w:left="100" w:right="100"/>
-            </w:pPr>
-            <w:r xmlns:w="http://schemas.openxmlformats.org/wordprocessingml/2006/main" xmlns:wp="http://schemas.openxmlformats.org/drawingml/2006/wordprocessingDrawing" xmlns:r="http://schemas.openxmlformats.org/officeDocument/2006/relationships" xmlns:w14="http://schemas.microsoft.com/office/word/2010/wordml">
-              <w:rPr>
-                <w:rFonts w:ascii="DejaVu Sans" w:hAnsi="DejaVu Sans" w:eastAsia="DejaVu Sans" w:cs="DejaVu Sans"/>
-                <w:sz w:val="22"/>
-                <w:szCs w:val="22"/>
-                <w:color w:val="000000"/>
-              </w:rPr>
-              <w:t xml:space="preserve">0.15</w:t>
+              <w:t xml:space="preserve">0.27</w:t>
+            </w:r>
+          </w:p>
+        </w:tc>
+        <w:tc>
+          <w:tcPr>
+            <w:tcBorders/>
+            <w:shd w:val="clear" w:color="auto" w:fill="FFFFFF"/>
+            <w:tcMar>
+              <w:top w:w="0" w:type="dxa"/>
+              <w:bottom w:w="0" w:type="dxa"/>
+              <w:left w:w="0" w:type="dxa"/>
+              <w:right w:w="0" w:type="dxa"/>
+            </w:tcMar>
+            <w:vAlign w:val="center"/>
+          </w:tcPr>
+          <w:p>
+            <w:pPr>
+              <w:jc w:val="right"/>
+              <w:spacing w:after="100" w:before="100" w:line="240"/>
+              <w:ind w:firstLine="0" w:left="100" w:right="100"/>
+            </w:pPr>
+            <w:r xmlns:w="http://schemas.openxmlformats.org/wordprocessingml/2006/main" xmlns:wp="http://schemas.openxmlformats.org/drawingml/2006/wordprocessingDrawing" xmlns:r="http://schemas.openxmlformats.org/officeDocument/2006/relationships" xmlns:w14="http://schemas.microsoft.com/office/word/2010/wordml">
+              <w:rPr>
+                <w:rFonts w:ascii="DejaVu Sans" w:hAnsi="DejaVu Sans" w:eastAsia="DejaVu Sans" w:cs="DejaVu Sans"/>
+                <w:sz w:val="22"/>
+                <w:szCs w:val="22"/>
+                <w:color w:val="000000"/>
+              </w:rPr>
+              <w:t xml:space="preserve">-0.11</w:t>
+            </w:r>
+          </w:p>
+        </w:tc>
+        <w:tc>
+          <w:tcPr>
+            <w:tcBorders/>
+            <w:shd w:val="clear" w:color="auto" w:fill="FFFFFF"/>
+            <w:tcMar>
+              <w:top w:w="0" w:type="dxa"/>
+              <w:bottom w:w="0" w:type="dxa"/>
+              <w:left w:w="0" w:type="dxa"/>
+              <w:right w:w="0" w:type="dxa"/>
+            </w:tcMar>
+            <w:vAlign w:val="center"/>
+          </w:tcPr>
+          <w:p>
+            <w:pPr>
+              <w:jc w:val="right"/>
+              <w:spacing w:after="100" w:before="100" w:line="240"/>
+              <w:ind w:firstLine="0" w:left="100" w:right="100"/>
+            </w:pPr>
+            <w:r xmlns:w="http://schemas.openxmlformats.org/wordprocessingml/2006/main" xmlns:wp="http://schemas.openxmlformats.org/drawingml/2006/wordprocessingDrawing" xmlns:r="http://schemas.openxmlformats.org/officeDocument/2006/relationships" xmlns:w14="http://schemas.microsoft.com/office/word/2010/wordml">
+              <w:rPr>
+                <w:rFonts w:ascii="DejaVu Sans" w:hAnsi="DejaVu Sans" w:eastAsia="DejaVu Sans" w:cs="DejaVu Sans"/>
+                <w:sz w:val="22"/>
+                <w:szCs w:val="22"/>
+                <w:color w:val="000000"/>
+              </w:rPr>
+              <w:t xml:space="preserve">0.58</w:t>
+            </w:r>
+          </w:p>
+        </w:tc>
+        <w:tc>
+          <w:tcPr>
+            <w:tcBorders/>
+            <w:shd w:val="clear" w:color="auto" w:fill="FFFFFF"/>
+            <w:tcMar>
+              <w:top w:w="0" w:type="dxa"/>
+              <w:bottom w:w="0" w:type="dxa"/>
+              <w:left w:w="0" w:type="dxa"/>
+              <w:right w:w="0" w:type="dxa"/>
+            </w:tcMar>
+            <w:vAlign w:val="center"/>
+          </w:tcPr>
+          <w:p>
+            <w:pPr>
+              <w:jc w:val="right"/>
+              <w:spacing w:after="100" w:before="100" w:line="240"/>
+              <w:ind w:firstLine="0" w:left="100" w:right="100"/>
+            </w:pPr>
+            <w:r xmlns:w="http://schemas.openxmlformats.org/wordprocessingml/2006/main" xmlns:wp="http://schemas.openxmlformats.org/drawingml/2006/wordprocessingDrawing" xmlns:r="http://schemas.openxmlformats.org/officeDocument/2006/relationships" xmlns:w14="http://schemas.microsoft.com/office/word/2010/wordml">
+              <w:rPr>
+                <w:rFonts w:ascii="DejaVu Sans" w:hAnsi="DejaVu Sans" w:eastAsia="DejaVu Sans" w:cs="DejaVu Sans"/>
+                <w:sz w:val="22"/>
+                <w:szCs w:val="22"/>
+                <w:color w:val="000000"/>
+              </w:rPr>
+              <w:t xml:space="preserve">0.07</w:t>
+            </w:r>
+          </w:p>
+        </w:tc>
+        <w:tc>
+          <w:tcPr>
+            <w:tcBorders/>
+            <w:shd w:val="clear" w:color="auto" w:fill="FFFFFF"/>
+            <w:tcMar>
+              <w:top w:w="0" w:type="dxa"/>
+              <w:bottom w:w="0" w:type="dxa"/>
+              <w:left w:w="0" w:type="dxa"/>
+              <w:right w:w="0" w:type="dxa"/>
+            </w:tcMar>
+            <w:vAlign w:val="center"/>
+          </w:tcPr>
+          <w:p>
+            <w:pPr>
+              <w:jc w:val="right"/>
+              <w:spacing w:after="100" w:before="100" w:line="240"/>
+              <w:ind w:firstLine="0" w:left="100" w:right="100"/>
+            </w:pPr>
+            <w:r xmlns:w="http://schemas.openxmlformats.org/wordprocessingml/2006/main" xmlns:wp="http://schemas.openxmlformats.org/drawingml/2006/wordprocessingDrawing" xmlns:r="http://schemas.openxmlformats.org/officeDocument/2006/relationships" xmlns:w14="http://schemas.microsoft.com/office/word/2010/wordml">
+              <w:rPr>
+                <w:rFonts w:ascii="DejaVu Sans" w:hAnsi="DejaVu Sans" w:eastAsia="DejaVu Sans" w:cs="DejaVu Sans"/>
+                <w:sz w:val="22"/>
+                <w:szCs w:val="22"/>
+                <w:color w:val="000000"/>
+              </w:rPr>
+              <w:t xml:space="preserve">0.34</w:t>
             </w:r>
           </w:p>
         </w:tc>
@@ -18189,7 +18189,7 @@
                 <w:szCs w:val="22"/>
                 <w:color w:val="000000"/>
               </w:rPr>
-              <w:t xml:space="preserve">0.20</w:t>
+              <w:t xml:space="preserve">0.06</w:t>
             </w:r>
           </w:p>
         </w:tc>
@@ -18220,7 +18220,7 @@
                 <w:szCs w:val="22"/>
                 <w:color w:val="000000"/>
               </w:rPr>
-              <w:t xml:space="preserve">-0.39</w:t>
+              <w:t xml:space="preserve">-0.53</w:t>
             </w:r>
           </w:p>
         </w:tc>
@@ -18251,7 +18251,7 @@
                 <w:szCs w:val="22"/>
                 <w:color w:val="000000"/>
               </w:rPr>
-              <w:t xml:space="preserve">0.68</w:t>
+              <w:t xml:space="preserve">0.62</w:t>
             </w:r>
           </w:p>
         </w:tc>
@@ -18282,7 +18282,7 @@
                 <w:szCs w:val="22"/>
                 <w:color w:val="000000"/>
               </w:rPr>
-              <w:t xml:space="preserve">0.04</w:t>
+              <w:t xml:space="preserve">0.00</w:t>
             </w:r>
           </w:p>
         </w:tc>
@@ -18313,7 +18313,7 @@
                 <w:szCs w:val="22"/>
                 <w:color w:val="000000"/>
               </w:rPr>
-              <w:t xml:space="preserve">1.00</w:t>
+              <w:t xml:space="preserve">0.50</w:t>
             </w:r>
           </w:p>
         </w:tc>

</xml_diff>